<commit_message>
First read from beginning to end:
- fixed some spelling mistakes
- linked to the console syntax highlighting project
- there are other issues to address, but this is a good start.
</commit_message>
<xml_diff>
--- a/doc-with-pandoc-markdown/current/doc-with-pandoc-markdown.docx
+++ b/doc-with-pandoc-markdown/current/doc-with-pandoc-markdown.docx
@@ -1690,13 +1690,13 @@
         <w:t xml:space="preserve">aspell</w:t>
       </w:r>
       <w:r>
-        <w:t xml:space="preserve">, and I show</w:t>
-      </w:r>
-      <w:r>
-        <w:t xml:space="preserve"> </w:t>
-      </w:r>
-      <w:r>
-        <w:t xml:space="preserve">how to install the needed Lua filters and how to use them.</w:t>
+        <w:t xml:space="preserve">, and I also show</w:t>
+      </w:r>
+      <w:r>
+        <w:t xml:space="preserve"> </w:t>
+      </w:r>
+      <w:r>
+        <w:t xml:space="preserve">how to install the spell-checking Lua filter and how to use it.</w:t>
       </w:r>
     </w:p>
     <w:p>
@@ -1794,13 +1794,102 @@
     </w:p>
     <w:p>
       <w:pPr>
+        <w:pStyle w:val="Heading2"/>
+      </w:pPr>
+      <w:bookmarkStart w:id="30" w:name="where-to-find-this-guide"/>
+      <w:r>
+        <w:t xml:space="preserve">Where to find this guide</w:t>
+      </w:r>
+      <w:bookmarkEnd w:id="30"/>
+    </w:p>
+    <w:p>
+      <w:pPr>
+        <w:pStyle w:val="FirstParagraph"/>
+      </w:pPr>
+      <w:r>
+        <w:t xml:space="preserve">HTML, DOCX and PDF versions of this guide can be found at:</w:t>
+      </w:r>
+    </w:p>
+    <w:p>
+      <w:pPr>
+        <w:pStyle w:val="DefinitionTerm"/>
+      </w:pPr>
+      <w:r>
+        <w:t xml:space="preserve">HTML:</w:t>
+      </w:r>
+    </w:p>
+    <w:p>
+      <w:pPr>
+        <w:pStyle w:val="Definition"/>
+      </w:pPr>
+      <w:hyperlink r:id="rId31">
+        <w:r>
+          <w:rPr>
+            <w:rStyle w:val="Hyperlink"/>
+          </w:rPr>
+          <w:t xml:space="preserve">https://deatrich.github.io/doc-with-pandoc-markdown/current/doc-with-pandoc-markdown.html</w:t>
+        </w:r>
+      </w:hyperlink>
+    </w:p>
+    <w:p>
+      <w:pPr>
+        <w:pStyle w:val="DefinitionTerm"/>
+      </w:pPr>
+      <w:r>
+        <w:t xml:space="preserve">PDF:</w:t>
+      </w:r>
+    </w:p>
+    <w:p>
+      <w:pPr>
+        <w:pStyle w:val="Definition"/>
+      </w:pPr>
+      <w:hyperlink r:id="rId32">
+        <w:r>
+          <w:rPr>
+            <w:rStyle w:val="Hyperlink"/>
+          </w:rPr>
+          <w:t xml:space="preserve">https://deatrich.github.io/doc-with-pandoc-markdown/current/doc-with-pandoc-markdown.pdf</w:t>
+        </w:r>
+      </w:hyperlink>
+    </w:p>
+    <w:p>
+      <w:pPr>
+        <w:pStyle w:val="DefinitionTerm"/>
+      </w:pPr>
+      <w:r>
+        <w:t xml:space="preserve">DOCX:</w:t>
+      </w:r>
+    </w:p>
+    <w:p>
+      <w:pPr>
+        <w:pStyle w:val="Definition"/>
+      </w:pPr>
+      <w:hyperlink r:id="rId33">
+        <w:r>
+          <w:rPr>
+            <w:rStyle w:val="Hyperlink"/>
+          </w:rPr>
+          <w:t xml:space="preserve">https://deatrich.github.io/doc-with-pandoc-markdown/current/doc-with-pandoc-markdown.docx</w:t>
+        </w:r>
+      </w:hyperlink>
+    </w:p>
+    <w:p>
+      <w:pPr>
+        <w:pStyle w:val="FirstParagraph"/>
+      </w:pPr>
+      <w:r>
+        <w:br/>
+      </w:r>
+    </w:p>
+    <w:p>
+      <w:pPr>
         <w:pStyle w:val="Heading1"/>
       </w:pPr>
-      <w:bookmarkStart w:id="30" w:name="creating-a-pandoc-workspace"/>
+      <w:bookmarkStart w:id="34" w:name="creating-a-pandoc-workspace"/>
       <w:r>
         <w:t xml:space="preserve">Creating a Pandoc workspace</w:t>
       </w:r>
-      <w:bookmarkEnd w:id="30"/>
+      <w:bookmarkEnd w:id="34"/>
     </w:p>
     <w:p>
       <w:pPr>
@@ -1832,21 +1921,21 @@
       <w:pPr>
         <w:pStyle w:val="Heading2"/>
       </w:pPr>
-      <w:bookmarkStart w:id="31" w:name="installing-the-packages"/>
+      <w:bookmarkStart w:id="35" w:name="installing-the-packages"/>
       <w:r>
         <w:t xml:space="preserve">Installing the packages</w:t>
       </w:r>
-      <w:bookmarkEnd w:id="31"/>
+      <w:bookmarkEnd w:id="35"/>
     </w:p>
     <w:p>
       <w:pPr>
         <w:pStyle w:val="Heading3"/>
       </w:pPr>
-      <w:bookmarkStart w:id="32" w:name="pandoc"/>
+      <w:bookmarkStart w:id="36" w:name="pandoc"/>
       <w:r>
         <w:t xml:space="preserve">Pandoc</w:t>
       </w:r>
-      <w:bookmarkEnd w:id="32"/>
+      <w:bookmarkEnd w:id="36"/>
     </w:p>
     <w:p>
       <w:pPr>
@@ -2240,11 +2329,11 @@
       <w:pPr>
         <w:pStyle w:val="Heading3"/>
       </w:pPr>
-      <w:bookmarkStart w:id="33" w:name="editors"/>
+      <w:bookmarkStart w:id="37" w:name="editors"/>
       <w:r>
         <w:t xml:space="preserve">Editors</w:t>
       </w:r>
-      <w:bookmarkEnd w:id="33"/>
+      <w:bookmarkEnd w:id="37"/>
     </w:p>
     <w:p>
       <w:pPr>
@@ -2295,7 +2384,7 @@
       <w:r>
         <w:t xml:space="preserve"> </w:t>
       </w:r>
-      <w:hyperlink r:id="rId34">
+      <w:hyperlink r:id="rId38">
         <w:r>
           <w:rPr>
             <w:rStyle w:val="Hyperlink"/>
@@ -2313,7 +2402,7 @@
       <w:r>
         <w:t xml:space="preserve"> </w:t>
       </w:r>
-      <w:hyperlink r:id="rId35">
+      <w:hyperlink r:id="rId39">
         <w:r>
           <w:rPr>
             <w:rStyle w:val="Hyperlink"/>
@@ -2543,11 +2632,11 @@
       <w:pPr>
         <w:pStyle w:val="Heading3"/>
       </w:pPr>
-      <w:bookmarkStart w:id="36" w:name="pdf-viewers"/>
+      <w:bookmarkStart w:id="40" w:name="pdf-viewers"/>
       <w:r>
         <w:t xml:space="preserve">PDF viewers</w:t>
       </w:r>
-      <w:bookmarkEnd w:id="36"/>
+      <w:bookmarkEnd w:id="40"/>
     </w:p>
     <w:p>
       <w:pPr>
@@ -2702,7 +2791,7 @@
       <w:r>
         <w:t xml:space="preserve"> </w:t>
       </w:r>
-      <w:hyperlink r:id="rId37">
+      <w:hyperlink r:id="rId41">
         <w:r>
           <w:rPr>
             <w:rStyle w:val="Hyperlink"/>
@@ -2771,7 +2860,7 @@
       <w:r>
         <w:t xml:space="preserve"> </w:t>
       </w:r>
-      <w:hyperlink r:id="rId38">
+      <w:hyperlink r:id="rId42">
         <w:r>
           <w:rPr>
             <w:rStyle w:val="Hyperlink"/>
@@ -2832,7 +2921,7 @@
       <w:r>
         <w:t xml:space="preserve"> </w:t>
       </w:r>
-      <w:hyperlink r:id="rId39">
+      <w:hyperlink r:id="rId43">
         <w:r>
           <w:rPr>
             <w:rStyle w:val="Hyperlink"/>
@@ -3095,11 +3184,11 @@
       <w:pPr>
         <w:pStyle w:val="Heading3"/>
       </w:pPr>
-      <w:bookmarkStart w:id="40" w:name="spell-checking-software"/>
+      <w:bookmarkStart w:id="44" w:name="spell-checking-software"/>
       <w:r>
         <w:t xml:space="preserve">Spell checking software</w:t>
       </w:r>
-      <w:bookmarkEnd w:id="40"/>
+      <w:bookmarkEnd w:id="44"/>
     </w:p>
     <w:p>
       <w:pPr>
@@ -3119,11 +3208,11 @@
       <w:pPr>
         <w:pStyle w:val="Heading4"/>
       </w:pPr>
-      <w:bookmarkStart w:id="41" w:name="spell-checking-in-editors"/>
+      <w:bookmarkStart w:id="45" w:name="spell-checking-in-editors"/>
       <w:r>
         <w:t xml:space="preserve">Spell checking in editors</w:t>
       </w:r>
-      <w:bookmarkEnd w:id="41"/>
+      <w:bookmarkEnd w:id="45"/>
     </w:p>
     <w:p>
       <w:pPr>
@@ -3200,11 +3289,11 @@
       <w:pPr>
         <w:pStyle w:val="Heading4"/>
       </w:pPr>
-      <w:bookmarkStart w:id="42" w:name="spell-checking-with-native-programs"/>
+      <w:bookmarkStart w:id="46" w:name="spell-checking-with-native-programs"/>
       <w:r>
         <w:t xml:space="preserve">Spell checking with native programs</w:t>
       </w:r>
-      <w:bookmarkEnd w:id="42"/>
+      <w:bookmarkEnd w:id="46"/>
     </w:p>
     <w:p>
       <w:pPr>
@@ -3216,7 +3305,7 @@
       <w:r>
         <w:t xml:space="preserve"> </w:t>
       </w:r>
-      <w:hyperlink r:id="rId43">
+      <w:hyperlink r:id="rId47">
         <w:r>
           <w:rPr>
             <w:rStyle w:val="Hyperlink"/>
@@ -3234,7 +3323,7 @@
       <w:r>
         <w:t xml:space="preserve"> </w:t>
       </w:r>
-      <w:hyperlink r:id="rId44">
+      <w:hyperlink r:id="rId48">
         <w:r>
           <w:rPr>
             <w:rStyle w:val="Hyperlink"/>
@@ -3415,7 +3504,7 @@
       <w:pPr>
         <w:pStyle w:val="CaptionedFigure"/>
       </w:pPr>
-      <w:bookmarkStart w:id="46" w:name="id"/>
+      <w:bookmarkStart w:id="50" w:name="id"/>
       <w:r>
         <w:drawing>
           <wp:inline>
@@ -3432,7 +3521,7 @@
                     </pic:cNvPicPr>
                   </pic:nvPicPr>
                   <pic:blipFill>
-                    <a:blip r:embed="rId45"/>
+                    <a:blip r:embed="rId49"/>
                     <a:stretch>
                       <a:fillRect/>
                     </a:stretch>
@@ -3458,7 +3547,7 @@
           </wp:inline>
         </w:drawing>
       </w:r>
-      <w:bookmarkEnd w:id="46"/>
+      <w:bookmarkEnd w:id="50"/>
     </w:p>
     <w:p>
       <w:pPr>
@@ -3481,11 +3570,11 @@
       <w:pPr>
         <w:pStyle w:val="Heading4"/>
       </w:pPr>
-      <w:bookmarkStart w:id="47" w:name="spell-checking-with-the-lua-filter"/>
+      <w:bookmarkStart w:id="51" w:name="spell-checking-with-the-lua-filter"/>
       <w:r>
         <w:t xml:space="preserve">Spell checking with the Lua filter</w:t>
       </w:r>
-      <w:bookmarkEnd w:id="47"/>
+      <w:bookmarkEnd w:id="51"/>
     </w:p>
     <w:p>
       <w:pPr>
@@ -3497,7 +3586,7 @@
       <w:r>
         <w:t xml:space="preserve"> </w:t>
       </w:r>
-      <w:hyperlink r:id="rId48">
+      <w:hyperlink r:id="rId52">
         <w:r>
           <w:rPr>
             <w:rStyle w:val="Hyperlink"/>
@@ -3776,7 +3865,7 @@
       <w:r>
         <w:t xml:space="preserve"> </w:t>
       </w:r>
-      <w:hyperlink r:id="rId49">
+      <w:hyperlink r:id="rId53">
         <w:r>
           <w:rPr>
             <w:rStyle w:val="Hyperlink"/>
@@ -3932,28 +4021,28 @@
       <w:pPr>
         <w:pStyle w:val="Heading1"/>
       </w:pPr>
-      <w:bookmarkStart w:id="50" w:name="installing-the-project-files"/>
+      <w:bookmarkStart w:id="54" w:name="installing-the-project-files"/>
       <w:r>
         <w:t xml:space="preserve">Installing the project files</w:t>
       </w:r>
-      <w:bookmarkEnd w:id="50"/>
+      <w:bookmarkEnd w:id="54"/>
     </w:p>
     <w:p>
       <w:pPr>
         <w:pStyle w:val="Heading2"/>
       </w:pPr>
-      <w:bookmarkStart w:id="51" w:name="getting-the-files"/>
+      <w:bookmarkStart w:id="55" w:name="getting-the-files"/>
       <w:r>
         <w:t xml:space="preserve">Getting the files</w:t>
       </w:r>
-      <w:bookmarkEnd w:id="51"/>
+      <w:bookmarkEnd w:id="55"/>
     </w:p>
     <w:p>
       <w:pPr>
         <w:pStyle w:val="FirstParagraph"/>
       </w:pPr>
       <w:r>
-        <w:t xml:space="preserve">The files provided with this project can be downloaded from these two relevant</w:t>
+        <w:t xml:space="preserve">The files provided with this project can be downloaded from these two required</w:t>
       </w:r>
       <w:r>
         <w:t xml:space="preserve"> </w:t>
@@ -4002,7 +4091,7 @@
         </w:numPr>
         <w:pStyle w:val="Compact"/>
       </w:pPr>
-      <w:hyperlink r:id="rId52">
+      <w:hyperlink r:id="rId56">
         <w:r>
           <w:rPr>
             <w:rStyle w:val="Hyperlink"/>
@@ -4187,11 +4276,11 @@
       <w:pPr>
         <w:pStyle w:val="Heading2"/>
       </w:pPr>
-      <w:bookmarkStart w:id="53" w:name="generating-your-document-working-area"/>
+      <w:bookmarkStart w:id="57" w:name="generating-your-document-working-area"/>
       <w:r>
         <w:t xml:space="preserve">Generating your document working area</w:t>
       </w:r>
-      <w:bookmarkEnd w:id="53"/>
+      <w:bookmarkEnd w:id="57"/>
     </w:p>
     <w:p>
       <w:pPr>
@@ -4555,11 +4644,11 @@
       <w:pPr>
         <w:pStyle w:val="Heading2"/>
       </w:pPr>
-      <w:bookmarkStart w:id="54" w:name="files-provided-with-this-project"/>
+      <w:bookmarkStart w:id="58" w:name="files-provided-with-this-project"/>
       <w:r>
         <w:t xml:space="preserve">Files provided with this project</w:t>
       </w:r>
-      <w:bookmarkEnd w:id="54"/>
+      <w:bookmarkEnd w:id="58"/>
     </w:p>
     <w:p>
       <w:pPr>
@@ -4730,23 +4819,6 @@
     <w:p>
       <w:pPr>
         <w:numPr>
-          <w:ilvl w:val="1"/>
-          <w:numId w:val="1008"/>
-        </w:numPr>
-        <w:pStyle w:val="Compact"/>
-      </w:pPr>
-      <w:hyperlink w:anchor="i-metadata-docx">
-        <w:r>
-          <w:rPr>
-            <w:rStyle w:val="Hyperlink"/>
-          </w:rPr>
-          <w:t xml:space="preserve">metadata-docx.md</w:t>
-        </w:r>
-      </w:hyperlink>
-    </w:p>
-    <w:p>
-      <w:pPr>
-        <w:numPr>
           <w:ilvl w:val="0"/>
           <w:numId w:val="1005"/>
         </w:numPr>
@@ -4917,24 +4989,24 @@
       <w:pPr>
         <w:pStyle w:val="Heading3"/>
       </w:pPr>
-      <w:bookmarkStart w:id="55" w:name="shell-scripts"/>
+      <w:bookmarkStart w:id="59" w:name="shell-scripts"/>
       <w:r>
         <w:t xml:space="preserve">Shell scripts</w:t>
       </w:r>
-      <w:bookmarkEnd w:id="55"/>
+      <w:bookmarkEnd w:id="59"/>
     </w:p>
     <w:p>
       <w:pPr>
         <w:pStyle w:val="Heading4"/>
       </w:pPr>
-      <w:bookmarkStart w:id="56" w:name="i-script"/>
+      <w:bookmarkStart w:id="60" w:name="i-script"/>
       <w:r>
         <w:rPr>
           <w:i/>
         </w:rPr>
         <w:t xml:space="preserve">generate-new-guide.sh</w:t>
       </w:r>
-      <w:bookmarkEnd w:id="56"/>
+      <w:bookmarkEnd w:id="60"/>
     </w:p>
     <w:p>
       <w:pPr>
@@ -4948,14 +5020,14 @@
       <w:pPr>
         <w:pStyle w:val="Heading4"/>
       </w:pPr>
-      <w:bookmarkStart w:id="57" w:name="i-tabscript"/>
+      <w:bookmarkStart w:id="61" w:name="i-tabscript"/>
       <w:r>
         <w:rPr>
           <w:i/>
         </w:rPr>
         <w:t xml:space="preserve">generate-table.sh</w:t>
       </w:r>
-      <w:bookmarkEnd w:id="57"/>
+      <w:bookmarkEnd w:id="61"/>
     </w:p>
     <w:p>
       <w:pPr>
@@ -5137,17 +5209,17 @@
       <w:pPr>
         <w:pStyle w:val="Heading3"/>
       </w:pPr>
-      <w:bookmarkStart w:id="58" w:name="build-tools"/>
+      <w:bookmarkStart w:id="62" w:name="build-tools"/>
       <w:r>
         <w:t xml:space="preserve">Build tools</w:t>
       </w:r>
-      <w:bookmarkEnd w:id="58"/>
+      <w:bookmarkEnd w:id="62"/>
     </w:p>
     <w:p>
       <w:pPr>
         <w:pStyle w:val="Heading4"/>
       </w:pPr>
-      <w:bookmarkStart w:id="59" w:name="i-make"/>
+      <w:bookmarkStart w:id="63" w:name="i-make"/>
       <w:r>
         <w:t xml:space="preserve">Control document handling:</w:t>
       </w:r>
@@ -5175,7 +5247,7 @@
         </w:rPr>
         <w:t xml:space="preserve">Makefile.project</w:t>
       </w:r>
-      <w:bookmarkEnd w:id="59"/>
+      <w:bookmarkEnd w:id="63"/>
     </w:p>
     <w:p>
       <w:pPr>
@@ -5193,7 +5265,7 @@
       <w:r>
         <w:t xml:space="preserve"> </w:t>
       </w:r>
-      <w:hyperlink r:id="rId60">
+      <w:hyperlink r:id="rId64">
         <w:r>
           <w:rPr>
             <w:rStyle w:val="Hyperlink"/>
@@ -5470,7 +5542,7 @@
       <w:pPr>
         <w:pStyle w:val="Heading4"/>
       </w:pPr>
-      <w:bookmarkStart w:id="61" w:name="i-filelist"/>
+      <w:bookmarkStart w:id="65" w:name="i-filelist"/>
       <w:r>
         <w:t xml:space="preserve">Ordered list of Markdown files:</w:t>
       </w:r>
@@ -5483,7 +5555,7 @@
         </w:rPr>
         <w:t xml:space="preserve">contents.txt</w:t>
       </w:r>
-      <w:bookmarkEnd w:id="61"/>
+      <w:bookmarkEnd w:id="65"/>
     </w:p>
     <w:p>
       <w:pPr>
@@ -5591,11 +5663,11 @@
       <w:pPr>
         <w:pStyle w:val="Heading3"/>
       </w:pPr>
-      <w:bookmarkStart w:id="62" w:name="markdown-files"/>
+      <w:bookmarkStart w:id="66" w:name="markdown-files"/>
       <w:r>
         <w:t xml:space="preserve">Markdown files</w:t>
       </w:r>
-      <w:bookmarkEnd w:id="62"/>
+      <w:bookmarkEnd w:id="66"/>
     </w:p>
     <w:p>
       <w:pPr>
@@ -5630,7 +5702,7 @@
       <w:pPr>
         <w:pStyle w:val="Heading4"/>
       </w:pPr>
-      <w:bookmarkStart w:id="63" w:name="i-guide"/>
+      <w:bookmarkStart w:id="67" w:name="i-guide"/>
       <w:r>
         <w:t xml:space="preserve">Template for the top-level document:</w:t>
       </w:r>
@@ -5643,7 +5715,7 @@
         </w:rPr>
         <w:t xml:space="preserve">guide-template.md</w:t>
       </w:r>
-      <w:bookmarkEnd w:id="63"/>
+      <w:bookmarkEnd w:id="67"/>
     </w:p>
     <w:p>
       <w:pPr>
@@ -5726,7 +5798,7 @@
       <w:pPr>
         <w:pStyle w:val="Heading4"/>
       </w:pPr>
-      <w:bookmarkStart w:id="64" w:name="i-chapter"/>
+      <w:bookmarkStart w:id="68" w:name="i-chapter"/>
       <w:r>
         <w:t xml:space="preserve">Template for a new chapter or section:</w:t>
       </w:r>
@@ -5739,7 +5811,7 @@
         </w:rPr>
         <w:t xml:space="preserve">chapter-template.md</w:t>
       </w:r>
-      <w:bookmarkEnd w:id="64"/>
+      <w:bookmarkEnd w:id="68"/>
     </w:p>
     <w:p>
       <w:pPr>
@@ -5780,7 +5852,7 @@
       <w:pPr>
         <w:pStyle w:val="Heading4"/>
       </w:pPr>
-      <w:bookmarkStart w:id="65" w:name="i-metadata"/>
+      <w:bookmarkStart w:id="69" w:name="i-metadata"/>
       <w:r>
         <w:t xml:space="preserve">Metadata needed by pandoc:</w:t>
       </w:r>
@@ -5793,7 +5865,7 @@
         </w:rPr>
         <w:t xml:space="preserve">metadata.md</w:t>
       </w:r>
-      <w:bookmarkEnd w:id="65"/>
+      <w:bookmarkEnd w:id="69"/>
     </w:p>
     <w:p>
       <w:pPr>
@@ -5911,11 +5983,11 @@
       <w:pPr>
         <w:pStyle w:val="Heading3"/>
       </w:pPr>
-      <w:bookmarkStart w:id="66" w:name="Xfb15e8680de17847ed2d2d78108f70f4d7ef246"/>
+      <w:bookmarkStart w:id="70" w:name="Xfb15e8680de17847ed2d2d78108f70f4d7ef246"/>
       <w:r>
         <w:t xml:space="preserve">Files which affect document content and presentation</w:t>
       </w:r>
-      <w:bookmarkEnd w:id="66"/>
+      <w:bookmarkEnd w:id="70"/>
     </w:p>
     <w:p>
       <w:pPr>
@@ -6056,14 +6128,14 @@
       <w:pPr>
         <w:pStyle w:val="Heading4"/>
       </w:pPr>
-      <w:bookmarkStart w:id="67" w:name="i-temphtm"/>
+      <w:bookmarkStart w:id="71" w:name="i-temphtm"/>
       <w:r>
         <w:rPr>
           <w:i/>
         </w:rPr>
         <w:t xml:space="preserve">template.htm</w:t>
       </w:r>
-      <w:bookmarkEnd w:id="67"/>
+      <w:bookmarkEnd w:id="71"/>
     </w:p>
     <w:p>
       <w:pPr>
@@ -6233,14 +6305,14 @@
       <w:pPr>
         <w:pStyle w:val="Heading4"/>
       </w:pPr>
-      <w:bookmarkStart w:id="68" w:name="i-temptex"/>
+      <w:bookmarkStart w:id="72" w:name="i-temptex"/>
       <w:r>
         <w:rPr>
           <w:i/>
         </w:rPr>
         <w:t xml:space="preserve">template.latex</w:t>
       </w:r>
-      <w:bookmarkEnd w:id="68"/>
+      <w:bookmarkEnd w:id="72"/>
     </w:p>
     <w:p>
       <w:pPr>
@@ -6374,14 +6446,14 @@
       <w:pPr>
         <w:pStyle w:val="Heading4"/>
       </w:pPr>
-      <w:bookmarkStart w:id="69" w:name="i-docxref"/>
+      <w:bookmarkStart w:id="73" w:name="i-docxref"/>
       <w:r>
         <w:rPr>
           <w:i/>
         </w:rPr>
         <w:t xml:space="preserve">custom-reference.docx</w:t>
       </w:r>
-      <w:bookmarkEnd w:id="69"/>
+      <w:bookmarkEnd w:id="73"/>
     </w:p>
     <w:p>
       <w:pPr>
@@ -6451,13 +6523,19 @@
         <w:t xml:space="preserve"> </w:t>
       </w:r>
       <w:r>
-        <w:t xml:space="preserve">file was modified directly; here are the</w:t>
-      </w:r>
-      <w:r>
-        <w:t xml:space="preserve"> </w:t>
-      </w:r>
-      <w:r>
-        <w:t xml:space="preserve">modifications made:</w:t>
+        <w:t xml:space="preserve">file was modified directly. Here are the</w:t>
+      </w:r>
+      <w:r>
+        <w:t xml:space="preserve"> </w:t>
+      </w:r>
+      <w:r>
+        <w:t xml:space="preserve">instructions for unpacking the docx file, modifying the styles, and re-zipping</w:t>
+      </w:r>
+      <w:r>
+        <w:t xml:space="preserve"> </w:t>
+      </w:r>
+      <w:r>
+        <w:t xml:space="preserve">the reference file:</w:t>
       </w:r>
     </w:p>
     <w:p>
@@ -6679,6 +6757,18 @@
           <w:rStyle w:val="NormalTok"/>
         </w:rPr>
         <w:t xml:space="preserve">/home/myname/styles/</w:t>
+      </w:r>
+      <w:r>
+        <w:br/>
+      </w:r>
+      <w:r>
+        <w:br/>
+      </w:r>
+      <w:r>
+        <w:rPr>
+          <w:rStyle w:val="CommentTok"/>
+        </w:rPr>
+        <w:t xml:space="preserve">// place the docx file above the current directory:</w:t>
       </w:r>
       <w:r>
         <w:br/>
@@ -7815,49 +7905,49 @@
       <w:pPr>
         <w:pStyle w:val="Heading3"/>
       </w:pPr>
-      <w:bookmarkStart w:id="70" w:name="files-which-control-style"/>
+      <w:bookmarkStart w:id="74" w:name="files-which-control-style"/>
       <w:r>
         <w:t xml:space="preserve">Files which control style</w:t>
       </w:r>
-      <w:bookmarkEnd w:id="70"/>
+      <w:bookmarkEnd w:id="74"/>
     </w:p>
     <w:p>
       <w:pPr>
         <w:pStyle w:val="Heading4"/>
       </w:pPr>
-      <w:bookmarkStart w:id="71" w:name="i-css"/>
+      <w:bookmarkStart w:id="75" w:name="i-css"/>
       <w:r>
         <w:rPr>
           <w:i/>
         </w:rPr>
         <w:t xml:space="preserve">style.css</w:t>
       </w:r>
-      <w:bookmarkEnd w:id="71"/>
+      <w:bookmarkEnd w:id="75"/>
     </w:p>
     <w:p>
       <w:pPr>
         <w:pStyle w:val="FirstParagraph"/>
       </w:pPr>
       <w:r>
-        <w:t xml:space="preserve">Only for HTML (and EPUB) output you can provide your own CSS</w:t>
+        <w:t xml:space="preserve">You can provide your own CSS</w:t>
       </w:r>
       <w:r>
         <w:rPr>
           <w:rStyle w:val="FootnoteReference"/>
         </w:rPr>
-        <w:footnoteReference w:id="72"/>
-      </w:r>
-      <w:r>
-        <w:t xml:space="preserve"> </w:t>
-      </w:r>
-      <w:r>
-        <w:t xml:space="preserve">files.</w:t>
-      </w:r>
-      <w:r>
-        <w:t xml:space="preserve"> </w:t>
-      </w:r>
-      <w:r>
-        <w:t xml:space="preserve">You can add as many style sheets as you want simply by adding multiple</w:t>
+        <w:footnoteReference w:id="76"/>
+      </w:r>
+      <w:r>
+        <w:t xml:space="preserve"> </w:t>
+      </w:r>
+      <w:r>
+        <w:t xml:space="preserve">files for HTML (and EPUB) output.</w:t>
+      </w:r>
+      <w:r>
+        <w:t xml:space="preserve"> </w:t>
+      </w:r>
+      <w:r>
+        <w:t xml:space="preserve">Add as many style sheets as you want simply by adding multiple</w:t>
       </w:r>
       <w:r>
         <w:t xml:space="preserve"> </w:t>
@@ -7891,7 +7981,7 @@
         <w:pStyle w:val="BodyText"/>
       </w:pPr>
       <w:r>
-        <w:t xml:space="preserve">Remember that later stylesheets can override previous stylesheet items when</w:t>
+        <w:t xml:space="preserve">Remember that later style sheets can override previous style sheet items when</w:t>
       </w:r>
       <w:r>
         <w:t xml:space="preserve"> </w:t>
@@ -7920,30 +8010,40 @@
         <w:t xml:space="preserve"> </w:t>
       </w:r>
       <w:r>
-        <w:t xml:space="preserve">uses the following css style file order. I rather like</w:t>
-      </w:r>
-      <w:r>
-        <w:t xml:space="preserve"> </w:t>
-      </w:r>
-      <w:hyperlink r:id="rId73">
+        <w:t xml:space="preserve">uses the following CSS style file order. I rather like</w:t>
+      </w:r>
+      <w:r>
+        <w:t xml:space="preserve"> </w:t>
+      </w:r>
+      <w:hyperlink r:id="rId77">
         <w:r>
           <w:rPr>
             <w:rStyle w:val="Hyperlink"/>
           </w:rPr>
-          <w:t xml:space="preserve">this latex-like css style</w:t>
+          <w:t xml:space="preserve">this latex-like CSS style file from</w:t>
+        </w:r>
+        <w:r>
+          <w:rPr>
+            <w:rStyle w:val="Hyperlink"/>
+          </w:rPr>
+          <w:t xml:space="preserve"> </w:t>
+        </w:r>
+        <w:r>
+          <w:rPr>
+            <w:rStyle w:val="Hyperlink"/>
+            <w:i/>
+          </w:rPr>
+          <w:t xml:space="preserve">latex.now.sh</w:t>
         </w:r>
       </w:hyperlink>
       <w:r>
-        <w:t xml:space="preserve"> </w:t>
-      </w:r>
-      <w:r>
-        <w:t xml:space="preserve">file. You can obviously update the</w:t>
-      </w:r>
-      <w:r>
-        <w:t xml:space="preserve"> </w:t>
-      </w:r>
-      <w:r>
-        <w:t xml:space="preserve">Makefile and use other style files which you prefer.</w:t>
+        <w:t xml:space="preserve">. You can</w:t>
+      </w:r>
+      <w:r>
+        <w:t xml:space="preserve"> </w:t>
+      </w:r>
+      <w:r>
+        <w:t xml:space="preserve">obviously update the Makefile and use other style files which you prefer.</w:t>
       </w:r>
     </w:p>
     <w:p>
@@ -7961,11 +8061,11 @@
       <w:pPr>
         <w:pStyle w:val="Heading3"/>
       </w:pPr>
-      <w:bookmarkStart w:id="74" w:name="files-which-control-syntax-highlighting"/>
+      <w:bookmarkStart w:id="78" w:name="files-which-control-syntax-highlighting"/>
       <w:r>
         <w:t xml:space="preserve">Files which control syntax highlighting</w:t>
       </w:r>
-      <w:bookmarkEnd w:id="74"/>
+      <w:bookmarkEnd w:id="78"/>
     </w:p>
     <w:p>
       <w:pPr>
@@ -7984,13 +8084,13 @@
         <w:t xml:space="preserve"> </w:t>
       </w:r>
       <w:r>
-        <w:t xml:space="preserve">Highlighted text immediately clarifies the different functionality in the</w:t>
-      </w:r>
-      <w:r>
-        <w:t xml:space="preserve"> </w:t>
-      </w:r>
-      <w:r>
-        <w:t xml:space="preserve">target text.</w:t>
+        <w:t xml:space="preserve">Highlighted text visually clarifies the different functionality in the target</w:t>
+      </w:r>
+      <w:r>
+        <w:t xml:space="preserve"> </w:t>
+      </w:r>
+      <w:r>
+        <w:t xml:space="preserve">text.</w:t>
       </w:r>
     </w:p>
     <w:p>
@@ -8140,12 +8240,18 @@
         <w:pStyle w:val="FirstParagraph"/>
       </w:pPr>
       <w:r>
-        <w:t xml:space="preserve">And there are 8 different styles. To see the effect of these styles see</w:t>
-      </w:r>
-      <w:r>
-        <w:t xml:space="preserve"> </w:t>
-      </w:r>
-      <w:hyperlink r:id="rId75">
+        <w:t xml:space="preserve">There are 8 different syntax highlighting styles provided by Pandoc. To see</w:t>
+      </w:r>
+      <w:r>
+        <w:t xml:space="preserve"> </w:t>
+      </w:r>
+      <w:r>
+        <w:t xml:space="preserve">the effect of these styles, see</w:t>
+      </w:r>
+      <w:r>
+        <w:t xml:space="preserve"> </w:t>
+      </w:r>
+      <w:hyperlink r:id="rId79">
         <w:r>
           <w:rPr>
             <w:rStyle w:val="Hyperlink"/>
@@ -8163,6 +8269,15 @@
       </w:pPr>
       <w:r>
         <w:rPr>
+          <w:rStyle w:val="CommentTok"/>
+        </w:rPr>
+        <w:t xml:space="preserve">// The default syntax highlighting style is 'pygments'.</w:t>
+      </w:r>
+      <w:r>
+        <w:br/>
+      </w:r>
+      <w:r>
+        <w:rPr>
           <w:rStyle w:val="KeywordTok"/>
         </w:rPr>
         <w:t xml:space="preserve">$ pandoc --list-highlight-styles</w:t>
@@ -8262,12 +8377,15 @@
       <w:r>
         <w:t xml:space="preserve"> </w:t>
       </w:r>
-      <w:r>
-        <w:rPr>
-          <w:b/>
-        </w:rPr>
-        <w:t xml:space="preserve">console</w:t>
-      </w:r>
+      <w:hyperlink r:id="rId28">
+        <w:r>
+          <w:rPr>
+            <w:rStyle w:val="Hyperlink"/>
+            <w:i/>
+          </w:rPr>
+          <w:t xml:space="preserve">console</w:t>
+        </w:r>
+      </w:hyperlink>
       <w:r>
         <w:t xml:space="preserve">.</w:t>
       </w:r>
@@ -8292,13 +8410,13 @@
         <w:t xml:space="preserve"> </w:t>
       </w:r>
       <w:r>
-        <w:t xml:space="preserve">consumes these 2 files and generates the new highlighting in</w:t>
-      </w:r>
-      <w:r>
-        <w:t xml:space="preserve"> </w:t>
-      </w:r>
-      <w:r>
-        <w:t xml:space="preserve">target documents:</w:t>
+        <w:t xml:space="preserve">consumes the following 2 files and generates the new</w:t>
+      </w:r>
+      <w:r>
+        <w:t xml:space="preserve"> </w:t>
+      </w:r>
+      <w:r>
+        <w:t xml:space="preserve">highlighting in target documents:</w:t>
       </w:r>
     </w:p>
     <w:p>
@@ -8316,14 +8434,14 @@
       <w:pPr>
         <w:pStyle w:val="Heading4"/>
       </w:pPr>
-      <w:bookmarkStart w:id="76" w:name="i-xml"/>
+      <w:bookmarkStart w:id="80" w:name="i-xml"/>
       <w:r>
         <w:rPr>
           <w:i/>
         </w:rPr>
         <w:t xml:space="preserve">console.xml</w:t>
       </w:r>
-      <w:bookmarkEnd w:id="76"/>
+      <w:bookmarkEnd w:id="80"/>
     </w:p>
     <w:p>
       <w:pPr>
@@ -8341,16 +8459,67 @@
     </w:p>
     <w:p>
       <w:pPr>
+        <w:pStyle w:val="BodyText"/>
+      </w:pPr>
+      <w:r>
+        <w:t xml:space="preserve">This same file can be used to configure the</w:t>
+      </w:r>
+      <w:r>
+        <w:t xml:space="preserve"> </w:t>
+      </w:r>
+      <w:hyperlink r:id="rId81">
+        <w:r>
+          <w:rPr>
+            <w:rStyle w:val="Hyperlink"/>
+          </w:rPr>
+          <w:t xml:space="preserve">Kate</w:t>
+        </w:r>
+      </w:hyperlink>
+      <w:r>
+        <w:t xml:space="preserve"> </w:t>
+      </w:r>
+      <w:r>
+        <w:t xml:space="preserve">editor so that it is</w:t>
+      </w:r>
+      <w:r>
+        <w:t xml:space="preserve"> </w:t>
+      </w:r>
+      <w:r>
+        <w:t xml:space="preserve">able to do this custom syntax highlighting. See the console syntax highlighting</w:t>
+      </w:r>
+      <w:r>
+        <w:t xml:space="preserve"> </w:t>
+      </w:r>
+      <w:r>
+        <w:t xml:space="preserve">project for information on</w:t>
+      </w:r>
+      <w:r>
+        <w:t xml:space="preserve"> </w:t>
+      </w:r>
+      <w:hyperlink r:id="rId82">
+        <w:r>
+          <w:rPr>
+            <w:rStyle w:val="Hyperlink"/>
+          </w:rPr>
+          <w:t xml:space="preserve">configuring the Kate editor</w:t>
+        </w:r>
+      </w:hyperlink>
+      <w:r>
+        <w:t xml:space="preserve">.</w:t>
+      </w:r>
+    </w:p>
+    <w:p>
+      <w:pPr>
         <w:pStyle w:val="Heading4"/>
       </w:pPr>
-      <w:bookmarkStart w:id="77" w:name="i-theme"/>
+      <w:bookmarkStart w:id="83" w:name="i-theme"/>
       <w:r>
         <w:rPr>
           <w:i/>
         </w:rPr>
         <w:t xml:space="preserve">custom-highlight.theme</w:t>
       </w:r>
-      <w:bookmarkEnd w:id="77"/>
+      <w:bookmarkEnd w:id="83"/>
     </w:p>
     <w:p>
       <w:pPr>
@@ -8385,7 +8554,7 @@
       <w:pPr>
         <w:pStyle w:val="Heading3"/>
       </w:pPr>
-      <w:bookmarkStart w:id="78" w:name="editor-files-for-vimgvim"/>
+      <w:bookmarkStart w:id="84" w:name="editor-files-for-vimgvim"/>
       <w:r>
         <w:t xml:space="preserve">Editor files for</w:t>
       </w:r>
@@ -8407,7 +8576,7 @@
         </w:rPr>
         <w:t xml:space="preserve">gvim</w:t>
       </w:r>
-      <w:bookmarkEnd w:id="78"/>
+      <w:bookmarkEnd w:id="84"/>
     </w:p>
     <w:p>
       <w:pPr>
@@ -8439,7 +8608,7 @@
       <w:r>
         <w:t xml:space="preserve"> </w:t>
       </w:r>
-      <w:hyperlink r:id="rId79">
+      <w:hyperlink r:id="rId85">
         <w:r>
           <w:rPr>
             <w:rStyle w:val="Hyperlink"/>
@@ -8465,344 +8634,41 @@
     </w:p>
     <w:p>
       <w:pPr>
-        <w:pStyle w:val="Heading4"/>
-      </w:pPr>
-      <w:bookmarkStart w:id="80" w:name="i-vimsyn"/>
-      <w:r>
-        <w:t xml:space="preserve">Set syntax for</w:t>
-      </w:r>
-      <w:r>
-        <w:t xml:space="preserve"> </w:t>
-      </w:r>
-      <w:r>
-        <w:t xml:space="preserve">‘</w:t>
-      </w:r>
-      <w:r>
-        <w:t xml:space="preserve">console</w:t>
-      </w:r>
-      <w:r>
-        <w:t xml:space="preserve">’</w:t>
-      </w:r>
-      <w:r>
-        <w:t xml:space="preserve"> </w:t>
-      </w:r>
-      <w:r>
-        <w:t xml:space="preserve">I/O:</w:t>
-      </w:r>
-      <w:r>
-        <w:t xml:space="preserve"> </w:t>
-      </w:r>
-      <w:r>
-        <w:rPr>
-          <w:i/>
-        </w:rPr>
-        <w:t xml:space="preserve">vim.syntax</w:t>
-      </w:r>
-      <w:r>
-        <w:t xml:space="preserve"> </w:t>
-      </w:r>
-      <w:r>
-        <w:t xml:space="preserve">and</w:t>
-      </w:r>
-      <w:r>
-        <w:t xml:space="preserve"> </w:t>
-      </w:r>
-      <w:r>
-        <w:rPr>
-          <w:i/>
-        </w:rPr>
-        <w:t xml:space="preserve">vim.ftdetect</w:t>
-      </w:r>
-      <w:bookmarkEnd w:id="80"/>
-    </w:p>
-    <w:p>
-      <w:pPr>
-        <w:pStyle w:val="FirstParagraph"/>
-      </w:pPr>
-      <w:r>
-        <w:t xml:space="preserve">Install these files into *~/.vim/:</w:t>
-      </w:r>
-    </w:p>
-    <w:p>
-      <w:pPr>
-        <w:pStyle w:val="SourceCode"/>
-      </w:pPr>
-      <w:r>
-        <w:rPr>
-          <w:rStyle w:val="KeywordTok"/>
-        </w:rPr>
-        <w:t xml:space="preserve">$ mkdir -p ~/.vim/ftdetect  ~/.vim/syntax</w:t>
-      </w:r>
-      <w:r>
-        <w:br/>
-      </w:r>
-      <w:r>
-        <w:br/>
-      </w:r>
-      <w:r>
-        <w:rPr>
-          <w:rStyle w:val="KeywordTok"/>
-        </w:rPr>
-        <w:t xml:space="preserve">$ cp -p /path/to/vim.ftdetect ~/.vim/ftdetect/console.vim</w:t>
-      </w:r>
-      <w:r>
-        <w:br/>
-      </w:r>
-      <w:r>
-        <w:rPr>
-          <w:rStyle w:val="KeywordTok"/>
-        </w:rPr>
-        <w:t xml:space="preserve">$ cp -p /path/to/vim.syntax ~/.vim/syntax/console.vim</w:t>
-      </w:r>
-    </w:p>
-    <w:p>
-      <w:pPr>
-        <w:pStyle w:val="FirstParagraph"/>
-      </w:pPr>
-      <w:r>
-        <w:t xml:space="preserve">This simple syntax definition file works because it piggybacks on the</w:t>
-      </w:r>
-      <w:r>
-        <w:t xml:space="preserve"> </w:t>
-      </w:r>
-      <w:r>
-        <w:t xml:space="preserve">existing</w:t>
-      </w:r>
-      <w:r>
-        <w:t xml:space="preserve"> </w:t>
-      </w:r>
-      <w:r>
-        <w:rPr>
-          <w:i/>
-        </w:rPr>
-        <w:t xml:space="preserve">Markdown</w:t>
-      </w:r>
-      <w:r>
-        <w:t xml:space="preserve"> </w:t>
-      </w:r>
-      <w:r>
-        <w:t xml:space="preserve">syntax highlighting file that vim uses:</w:t>
-      </w:r>
-    </w:p>
-    <w:p>
-      <w:pPr>
-        <w:pStyle w:val="SourceCode"/>
-      </w:pPr>
-      <w:r>
-        <w:rPr>
-          <w:rStyle w:val="CommentTok"/>
-        </w:rPr>
-        <w:t xml:space="preserve">// </w:t>
-      </w:r>
-      <w:r>
-        <w:br/>
-      </w:r>
-      <w:r>
-        <w:rPr>
-          <w:rStyle w:val="KeywordTok"/>
-        </w:rPr>
-        <w:t xml:space="preserve">$ head /usr/share/vim/vim82/syntax/markdown.vim </w:t>
-      </w:r>
-      <w:r>
-        <w:br/>
-      </w:r>
-      <w:r>
-        <w:rPr>
-          <w:rStyle w:val="NormalTok"/>
-        </w:rPr>
-        <w:t xml:space="preserve">" Vim syntax file</w:t>
-      </w:r>
-      <w:r>
-        <w:br/>
-      </w:r>
-      <w:r>
-        <w:rPr>
-          <w:rStyle w:val="NormalTok"/>
-        </w:rPr>
-        <w:t xml:space="preserve">" Language:     Markdown</w:t>
-      </w:r>
-      <w:r>
-        <w:br/>
-      </w:r>
-      <w:r>
-        <w:rPr>
-          <w:rStyle w:val="NormalTok"/>
-        </w:rPr>
-        <w:t xml:space="preserve">" Maintainer:   Tim Pope &lt;vimNOSPAM@tpope.org&gt;</w:t>
-      </w:r>
-      <w:r>
-        <w:br/>
-      </w:r>
-      <w:r>
-        <w:rPr>
-          <w:rStyle w:val="NormalTok"/>
-        </w:rPr>
-        <w:t xml:space="preserve">" Filenames:    *.markdown</w:t>
-      </w:r>
-      <w:r>
-        <w:br/>
-      </w:r>
-      <w:r>
-        <w:rPr>
-          <w:rStyle w:val="NormalTok"/>
-        </w:rPr>
-        <w:t xml:space="preserve">" Last Change:  2020 Jan 14</w:t>
-      </w:r>
-      <w:r>
-        <w:br/>
-      </w:r>
-      <w:r>
-        <w:rPr>
-          <w:rStyle w:val="NormalTok"/>
-        </w:rPr>
-        <w:t xml:space="preserve">...</w:t>
-      </w:r>
-    </w:p>
-    <w:p>
-      <w:pPr>
-        <w:pStyle w:val="Heading4"/>
-      </w:pPr>
-      <w:bookmarkStart w:id="81" w:name="i-vimrc"/>
-      <w:r>
-        <w:t xml:space="preserve">Example</w:t>
-      </w:r>
-      <w:r>
-        <w:t xml:space="preserve"> </w:t>
-      </w:r>
-      <w:r>
-        <w:rPr>
-          <w:b/>
-        </w:rPr>
-        <w:t xml:space="preserve">~/.vimrc</w:t>
-      </w:r>
-      <w:r>
-        <w:t xml:space="preserve"> </w:t>
-      </w:r>
-      <w:r>
-        <w:t xml:space="preserve">configuration file:</w:t>
-      </w:r>
-      <w:r>
-        <w:t xml:space="preserve"> </w:t>
-      </w:r>
-      <w:r>
-        <w:rPr>
-          <w:i/>
-        </w:rPr>
-        <w:t xml:space="preserve">vimrc.example</w:t>
-      </w:r>
-      <w:bookmarkEnd w:id="81"/>
-    </w:p>
-    <w:p>
-      <w:pPr>
-        <w:pStyle w:val="FirstParagraph"/>
-      </w:pPr>
-      <w:r>
-        <w:t xml:space="preserve">The</w:t>
-      </w:r>
-      <w:r>
-        <w:t xml:space="preserve"> </w:t>
-      </w:r>
-      <w:r>
-        <w:rPr>
-          <w:i/>
-        </w:rPr>
-        <w:t xml:space="preserve">vimrc.example</w:t>
-      </w:r>
-      <w:r>
-        <w:t xml:space="preserve"> </w:t>
-      </w:r>
-      <w:r>
-        <w:t xml:space="preserve">is a minimal startup file that should be renamed or</w:t>
-      </w:r>
-      <w:r>
-        <w:t xml:space="preserve"> </w:t>
-      </w:r>
-      <w:r>
-        <w:t xml:space="preserve">added to your current vim configuration file which is named</w:t>
-      </w:r>
-      <w:r>
-        <w:t xml:space="preserve"> </w:t>
-      </w:r>
-      <w:r>
-        <w:rPr>
-          <w:i/>
-        </w:rPr>
-        <w:t xml:space="preserve">~/.vimrc</w:t>
-      </w:r>
-    </w:p>
-    <w:p>
-      <w:pPr>
         <w:pStyle w:val="BodyText"/>
       </w:pPr>
       <w:r>
-        <w:t xml:space="preserve">For the</w:t>
-      </w:r>
-      <w:r>
-        <w:t xml:space="preserve"> </w:t>
-      </w:r>
-      <w:r>
-        <w:rPr>
-          <w:i/>
-        </w:rPr>
-        <w:t xml:space="preserve">console.vim</w:t>
-      </w:r>
-      <w:r>
-        <w:t xml:space="preserve"> </w:t>
-      </w:r>
-      <w:r>
-        <w:t xml:space="preserve">file to work in a vim editor when editing</w:t>
-      </w:r>
-      <w:r>
-        <w:t xml:space="preserve"> </w:t>
-      </w:r>
-      <w:r>
-        <w:t xml:space="preserve">Markdown files you need to add it to the array of Markdown fenced languages;</w:t>
-      </w:r>
-      <w:r>
-        <w:t xml:space="preserve"> </w:t>
-      </w:r>
-      <w:r>
-        <w:t xml:space="preserve">that is:</w:t>
-      </w:r>
-    </w:p>
-    <w:p>
-      <w:pPr>
-        <w:pStyle w:val="SourceCode"/>
-      </w:pPr>
-      <w:r>
-        <w:rPr>
-          <w:rStyle w:val="KeywordTok"/>
-        </w:rPr>
-        <w:t xml:space="preserve">$ cat ~/.vimrc</w:t>
-      </w:r>
-      <w:r>
-        <w:br/>
-      </w:r>
-      <w:r>
-        <w:rPr>
-          <w:rStyle w:val="NormalTok"/>
-        </w:rPr>
-        <w:t xml:space="preserve">...</w:t>
-      </w:r>
-      <w:r>
-        <w:br/>
-      </w:r>
-      <w:r>
-        <w:rPr>
-          <w:rStyle w:val="NormalTok"/>
-        </w:rPr>
-        <w:t xml:space="preserve">let g:markdown_fenced_languages = ['console', 'sh', 'php', 'mysql', 'css']</w:t>
+        <w:t xml:space="preserve">See the console syntax highlighting project for information</w:t>
+      </w:r>
+      <w:r>
+        <w:t xml:space="preserve"> </w:t>
+      </w:r>
+      <w:r>
+        <w:t xml:space="preserve">on</w:t>
+      </w:r>
+      <w:r>
+        <w:t xml:space="preserve"> </w:t>
+      </w:r>
+      <w:hyperlink r:id="rId86">
+        <w:r>
+          <w:rPr>
+            <w:rStyle w:val="Hyperlink"/>
+          </w:rPr>
+          <w:t xml:space="preserve">configuring vim editors</w:t>
+        </w:r>
+      </w:hyperlink>
+      <w:r>
+        <w:t xml:space="preserve">.</w:t>
       </w:r>
     </w:p>
     <w:p>
       <w:pPr>
         <w:pStyle w:val="Heading1"/>
       </w:pPr>
-      <w:bookmarkStart w:id="82" w:name="examples-of-pandocs-markdown-usage"/>
+      <w:bookmarkStart w:id="87" w:name="examples-of-pandocs-markdown-usage"/>
       <w:r>
         <w:t xml:space="preserve">Examples of Pandoc’s Markdown usage</w:t>
       </w:r>
-      <w:bookmarkEnd w:id="82"/>
+      <w:bookmarkEnd w:id="87"/>
     </w:p>
     <w:p>
       <w:pPr>
@@ -8826,7 +8692,7 @@
         </w:numPr>
         <w:pStyle w:val="Compact"/>
       </w:pPr>
-      <w:hyperlink r:id="rId83">
+      <w:hyperlink r:id="rId88">
         <w:r>
           <w:rPr>
             <w:rStyle w:val="Hyperlink"/>
@@ -8843,7 +8709,7 @@
         </w:numPr>
         <w:pStyle w:val="Compact"/>
       </w:pPr>
-      <w:hyperlink r:id="rId84">
+      <w:hyperlink r:id="rId89">
         <w:r>
           <w:rPr>
             <w:rStyle w:val="Hyperlink"/>
@@ -8860,7 +8726,7 @@
         </w:numPr>
         <w:pStyle w:val="Compact"/>
       </w:pPr>
-      <w:hyperlink r:id="rId85">
+      <w:hyperlink r:id="rId90">
         <w:r>
           <w:rPr>
             <w:rStyle w:val="Hyperlink"/>
@@ -8877,7 +8743,7 @@
         </w:numPr>
         <w:pStyle w:val="Compact"/>
       </w:pPr>
-      <w:hyperlink r:id="rId86">
+      <w:hyperlink r:id="rId91">
         <w:r>
           <w:rPr>
             <w:rStyle w:val="Hyperlink"/>
@@ -8894,7 +8760,7 @@
         </w:numPr>
         <w:pStyle w:val="Compact"/>
       </w:pPr>
-      <w:hyperlink r:id="rId87">
+      <w:hyperlink r:id="rId92">
         <w:r>
           <w:rPr>
             <w:rStyle w:val="Hyperlink"/>
@@ -8911,7 +8777,7 @@
         </w:numPr>
         <w:pStyle w:val="Compact"/>
       </w:pPr>
-      <w:hyperlink r:id="rId88">
+      <w:hyperlink r:id="rId93">
         <w:r>
           <w:rPr>
             <w:rStyle w:val="Hyperlink"/>
@@ -9056,7 +8922,7 @@
       <w:r>
         <w:t xml:space="preserve"> </w:t>
       </w:r>
-      <w:hyperlink r:id="rId89">
+      <w:hyperlink r:id="rId94">
         <w:r>
           <w:rPr>
             <w:rStyle w:val="Hyperlink"/>
@@ -9254,21 +9120,21 @@
       <w:pPr>
         <w:pStyle w:val="Heading2"/>
       </w:pPr>
-      <w:bookmarkStart w:id="90" w:name="leaf-block-elements"/>
+      <w:bookmarkStart w:id="95" w:name="leaf-block-elements"/>
       <w:r>
         <w:t xml:space="preserve">Leaf Block Elements</w:t>
       </w:r>
-      <w:bookmarkEnd w:id="90"/>
+      <w:bookmarkEnd w:id="95"/>
     </w:p>
     <w:p>
       <w:pPr>
         <w:pStyle w:val="Heading3"/>
       </w:pPr>
-      <w:bookmarkStart w:id="91" w:name="paragraph-structures-and-headings"/>
+      <w:bookmarkStart w:id="96" w:name="paragraph-structures-and-headings"/>
       <w:r>
         <w:t xml:space="preserve">Paragraph structures and Headings</w:t>
       </w:r>
-      <w:bookmarkEnd w:id="91"/>
+      <w:bookmarkEnd w:id="96"/>
     </w:p>
     <w:p>
       <w:pPr>
@@ -9460,22 +9326,22 @@
               <w:pStyle w:val="Heading4"/>
               <w:jc w:val="left"/>
             </w:pPr>
-            <w:bookmarkStart w:id="92" w:name="heading-4th-level"/>
+            <w:bookmarkStart w:id="97" w:name="heading-4th-level"/>
             <w:r>
               <w:t xml:space="preserve">Heading 4th level</w:t>
             </w:r>
-            <w:bookmarkEnd w:id="92"/>
+            <w:bookmarkEnd w:id="97"/>
           </w:p>
           <w:p>
             <w:pPr>
               <w:pStyle w:val="Heading5"/>
               <w:jc w:val="left"/>
             </w:pPr>
-            <w:bookmarkStart w:id="93" w:name="heading-5th-level"/>
+            <w:bookmarkStart w:id="98" w:name="heading-5th-level"/>
             <w:r>
               <w:t xml:space="preserve">Heading 5th level</w:t>
             </w:r>
-            <w:bookmarkEnd w:id="93"/>
+            <w:bookmarkEnd w:id="98"/>
           </w:p>
         </w:tc>
       </w:tr>
@@ -9484,11 +9350,11 @@
       <w:pPr>
         <w:pStyle w:val="Heading3"/>
       </w:pPr>
-      <w:bookmarkStart w:id="94" w:name="fenced-code-blocks"/>
+      <w:bookmarkStart w:id="99" w:name="fenced-code-blocks"/>
       <w:r>
         <w:t xml:space="preserve">Fenced code blocks</w:t>
       </w:r>
-      <w:bookmarkEnd w:id="94"/>
+      <w:bookmarkEnd w:id="99"/>
     </w:p>
     <w:p>
       <w:pPr>
@@ -9733,11 +9599,11 @@
       <w:pPr>
         <w:pStyle w:val="Heading3"/>
       </w:pPr>
-      <w:bookmarkStart w:id="95" w:name="horizontal-rule"/>
+      <w:bookmarkStart w:id="100" w:name="horizontal-rule"/>
       <w:r>
         <w:t xml:space="preserve">Horizontal rule</w:t>
       </w:r>
-      <w:bookmarkEnd w:id="95"/>
+      <w:bookmarkEnd w:id="100"/>
     </w:p>
     <w:p>
       <w:pPr>
@@ -9870,21 +9736,21 @@
       <w:pPr>
         <w:pStyle w:val="Heading2"/>
       </w:pPr>
-      <w:bookmarkStart w:id="96" w:name="container-block-elements"/>
+      <w:bookmarkStart w:id="101" w:name="container-block-elements"/>
       <w:r>
         <w:t xml:space="preserve">Container Block Elements</w:t>
       </w:r>
-      <w:bookmarkEnd w:id="96"/>
+      <w:bookmarkEnd w:id="101"/>
     </w:p>
     <w:p>
       <w:pPr>
         <w:pStyle w:val="Heading3"/>
       </w:pPr>
-      <w:bookmarkStart w:id="97" w:name="block-quotations"/>
+      <w:bookmarkStart w:id="102" w:name="block-quotations"/>
       <w:r>
         <w:t xml:space="preserve">Block quotations</w:t>
       </w:r>
-      <w:bookmarkEnd w:id="97"/>
+      <w:bookmarkEnd w:id="102"/>
     </w:p>
     <w:p>
       <w:pPr>
@@ -10131,11 +9997,11 @@
       <w:pPr>
         <w:pStyle w:val="Heading3"/>
       </w:pPr>
-      <w:bookmarkStart w:id="98" w:name="lists"/>
+      <w:bookmarkStart w:id="103" w:name="lists"/>
       <w:r>
         <w:t xml:space="preserve">Lists</w:t>
       </w:r>
-      <w:bookmarkEnd w:id="98"/>
+      <w:bookmarkEnd w:id="103"/>
     </w:p>
     <w:p>
       <w:pPr>
@@ -10514,11 +10380,11 @@
       <w:pPr>
         <w:pStyle w:val="Heading3"/>
       </w:pPr>
-      <w:bookmarkStart w:id="99" w:name="tables"/>
+      <w:bookmarkStart w:id="104" w:name="tables"/>
       <w:r>
         <w:t xml:space="preserve">Tables</w:t>
       </w:r>
-      <w:bookmarkEnd w:id="99"/>
+      <w:bookmarkEnd w:id="104"/>
     </w:p>
     <w:p>
       <w:pPr>
@@ -10619,7 +10485,7 @@
       <w:r>
         <w:t xml:space="preserve"> </w:t>
       </w:r>
-      <w:hyperlink r:id="rId83">
+      <w:hyperlink r:id="rId88">
         <w:r>
           <w:rPr>
             <w:rStyle w:val="Hyperlink"/>
@@ -10667,7 +10533,7 @@
         <w:t xml:space="preserve"> </w:t>
       </w:r>
       <w:r>
-        <w:t xml:space="preserve">left-aligned, the center column is centred, and the right column is</w:t>
+        <w:t xml:space="preserve">left-aligned, the centre column is centred, and the right column is</w:t>
       </w:r>
       <w:r>
         <w:t xml:space="preserve"> </w:t>
@@ -10918,7 +10784,7 @@
       <w:pPr>
         <w:pStyle w:val="Heading3"/>
       </w:pPr>
-      <w:bookmarkStart w:id="100" w:name="footnotes-and-inline-notes"/>
+      <w:bookmarkStart w:id="105" w:name="footnotes-and-inline-notes"/>
       <w:r>
         <w:t xml:space="preserve">Footnotes and</w:t>
       </w:r>
@@ -10940,7 +10806,7 @@
       <w:r>
         <w:t xml:space="preserve">notes</w:t>
       </w:r>
-      <w:bookmarkEnd w:id="100"/>
+      <w:bookmarkEnd w:id="105"/>
     </w:p>
     <w:p>
       <w:pPr>
@@ -11079,7 +10945,7 @@
               <w:rPr>
                 <w:rStyle w:val="FootnoteReference"/>
               </w:rPr>
-              <w:footnoteReference w:id="101"/>
+              <w:footnoteReference w:id="106"/>
             </w:r>
           </w:p>
         </w:tc>
@@ -11132,7 +10998,7 @@
               <w:rPr>
                 <w:rStyle w:val="FootnoteReference"/>
               </w:rPr>
-              <w:footnoteReference w:id="102"/>
+              <w:footnoteReference w:id="107"/>
             </w:r>
           </w:p>
         </w:tc>
@@ -11186,21 +11052,21 @@
       <w:pPr>
         <w:pStyle w:val="Heading2"/>
       </w:pPr>
-      <w:bookmarkStart w:id="103" w:name="inline-elements"/>
+      <w:bookmarkStart w:id="108" w:name="inline-elements"/>
       <w:r>
         <w:t xml:space="preserve">Inline elements</w:t>
       </w:r>
-      <w:bookmarkEnd w:id="103"/>
+      <w:bookmarkEnd w:id="108"/>
     </w:p>
     <w:p>
       <w:pPr>
         <w:pStyle w:val="Heading3"/>
       </w:pPr>
-      <w:bookmarkStart w:id="104" w:name="formatting-elements"/>
+      <w:bookmarkStart w:id="109" w:name="formatting-elements"/>
       <w:r>
         <w:t xml:space="preserve">Formatting elements</w:t>
       </w:r>
-      <w:bookmarkEnd w:id="104"/>
+      <w:bookmarkEnd w:id="109"/>
     </w:p>
     <w:p>
       <w:pPr>
@@ -11702,11 +11568,11 @@
       <w:pPr>
         <w:pStyle w:val="Heading3"/>
       </w:pPr>
-      <w:bookmarkStart w:id="105" w:name="links"/>
+      <w:bookmarkStart w:id="110" w:name="links"/>
       <w:r>
         <w:t xml:space="preserve">Links</w:t>
       </w:r>
-      <w:bookmarkEnd w:id="105"/>
+      <w:bookmarkEnd w:id="110"/>
     </w:p>
     <w:p>
       <w:pPr>
@@ -11934,7 +11800,7 @@
             <w:r>
               <w:t xml:space="preserve"> </w:t>
             </w:r>
-            <w:hyperlink r:id="rId106">
+            <w:hyperlink r:id="rId111">
               <w:r>
                 <w:rPr>
                   <w:rStyle w:val="Hyperlink"/>
@@ -12035,11 +11901,11 @@
               <w:pStyle w:val="Heading4"/>
               <w:jc w:val="left"/>
             </w:pPr>
-            <w:bookmarkStart w:id="107" w:name="top-x"/>
+            <w:bookmarkStart w:id="112" w:name="top-x"/>
             <w:r>
               <w:t xml:space="preserve">Topic X</w:t>
             </w:r>
-            <w:bookmarkEnd w:id="107"/>
+            <w:bookmarkEnd w:id="112"/>
           </w:p>
         </w:tc>
       </w:tr>
@@ -12048,11 +11914,11 @@
       <w:pPr>
         <w:pStyle w:val="Heading3"/>
       </w:pPr>
-      <w:bookmarkStart w:id="108" w:name="images"/>
+      <w:bookmarkStart w:id="113" w:name="images"/>
       <w:r>
         <w:t xml:space="preserve">Images</w:t>
       </w:r>
-      <w:bookmarkEnd w:id="108"/>
+      <w:bookmarkEnd w:id="113"/>
     </w:p>
     <w:p>
       <w:pPr>
@@ -12240,7 +12106,7 @@
                           </pic:cNvPicPr>
                         </pic:nvPicPr>
                         <pic:blipFill>
-                          <a:blip r:embed="rId109"/>
+                          <a:blip r:embed="rId114"/>
                           <a:stretch>
                             <a:fillRect/>
                           </a:stretch>
@@ -12341,7 +12207,7 @@
                           </pic:cNvPicPr>
                         </pic:nvPicPr>
                         <pic:blipFill>
-                          <a:blip r:embed="rId110"/>
+                          <a:blip r:embed="rId115"/>
                           <a:stretch>
                             <a:fillRect/>
                           </a:stretch>
@@ -12405,7 +12271,7 @@
       </w:r>
     </w:p>
   </w:footnote>
-  <w:footnote w:id="72">
+  <w:footnote w:id="76">
     <w:p>
       <w:pPr>
         <w:pStyle w:val="FootnoteText"/>
@@ -12424,7 +12290,7 @@
       </w:r>
     </w:p>
   </w:footnote>
-  <w:footnote w:id="101">
+  <w:footnote w:id="106">
     <w:p>
       <w:pPr>
         <w:pStyle w:val="FootnoteText"/>
@@ -12452,7 +12318,7 @@
       </w:r>
     </w:p>
   </w:footnote>
-  <w:footnote w:id="102">
+  <w:footnote w:id="107">
     <w:p>
       <w:pPr>
         <w:pStyle w:val="FootnoteText"/>

</xml_diff>

<commit_message>
One more chapter was added as a list of generated common linux commands found in console fenced code blocks.
</commit_message>
<xml_diff>
--- a/doc-with-pandoc-markdown/current/doc-with-pandoc-markdown.docx
+++ b/doc-with-pandoc-markdown/current/doc-with-pandoc-markdown.docx
@@ -104,7 +104,7 @@
       <w:pPr>
         <w:pStyle w:val="Heading1"/>
       </w:pPr>
-      <w:bookmarkStart w:id="20" w:name="overview"/>
+      <w:bookmarkStart w:id="20" w:name="chapter-1"/>
       <w:r>
         <w:t xml:space="preserve">Overview</w:t>
       </w:r>
@@ -1783,13 +1783,128 @@
         <w:pStyle w:val="BodyText"/>
       </w:pPr>
       <w:r>
-        <w:t xml:space="preserve">The final section of this guide is an outline of Markdown elements so that</w:t>
+        <w:t xml:space="preserve">The next section of this guide is an outline of Markdown elements so that</w:t>
       </w:r>
       <w:r>
         <w:t xml:space="preserve"> </w:t>
       </w:r>
       <w:r>
         <w:t xml:space="preserve">you have a quick start on common Markdown elements.</w:t>
+      </w:r>
+    </w:p>
+    <w:p>
+      <w:pPr>
+        <w:pStyle w:val="BodyText"/>
+      </w:pPr>
+      <w:r>
+        <w:t xml:space="preserve">An extra final chapter was added to illustrate that a complete Markdown-based</w:t>
+      </w:r>
+      <w:r>
+        <w:t xml:space="preserve"> </w:t>
+      </w:r>
+      <w:r>
+        <w:t xml:space="preserve">document can be used as a data source to generate yet another form of</w:t>
+      </w:r>
+      <w:r>
+        <w:t xml:space="preserve"> </w:t>
+      </w:r>
+      <w:r>
+        <w:t xml:space="preserve">information in the final document. In this case, a few scripts find all</w:t>
+      </w:r>
+      <w:r>
+        <w:t xml:space="preserve"> </w:t>
+      </w:r>
+      <w:r>
+        <w:rPr>
+          <w:i/>
+        </w:rPr>
+        <w:t xml:space="preserve">console</w:t>
+      </w:r>
+      <w:r>
+        <w:t xml:space="preserve"> </w:t>
+      </w:r>
+      <w:r>
+        <w:t xml:space="preserve">command-line fenced code blocks and extracts a list of all common</w:t>
+      </w:r>
+      <w:r>
+        <w:t xml:space="preserve"> </w:t>
+      </w:r>
+      <w:r>
+        <w:t xml:space="preserve">commands used in the document. The output is inserted into the last chapter.</w:t>
+      </w:r>
+      <w:r>
+        <w:t xml:space="preserve"> </w:t>
+      </w:r>
+      <w:r>
+        <w:t xml:space="preserve">Of course, the one-line definitions of these commands was added</w:t>
+      </w:r>
+      <w:r>
+        <w:t xml:space="preserve"> </w:t>
+      </w:r>
+      <w:r>
+        <w:t xml:space="preserve">manually. It might have been possible to pipe man-page information for</w:t>
+      </w:r>
+      <w:r>
+        <w:t xml:space="preserve"> </w:t>
+      </w:r>
+      <w:r>
+        <w:t xml:space="preserve">each command and fill that in as well:</w:t>
+      </w:r>
+    </w:p>
+    <w:p>
+      <w:pPr>
+        <w:pStyle w:val="SourceCode"/>
+      </w:pPr>
+      <w:r>
+        <w:rPr>
+          <w:rStyle w:val="VerbatimChar"/>
+        </w:rPr>
+        <w:t xml:space="preserve">$ for i in cp ls git ... ; do</w:t>
+      </w:r>
+      <w:r>
+        <w:br/>
+      </w:r>
+      <w:r>
+        <w:rPr>
+          <w:rStyle w:val="VerbatimChar"/>
+        </w:rPr>
+        <w:t xml:space="preserve">&gt; man $i | head -4 | tail -1</w:t>
+      </w:r>
+      <w:r>
+        <w:br/>
+      </w:r>
+      <w:r>
+        <w:rPr>
+          <w:rStyle w:val="VerbatimChar"/>
+        </w:rPr>
+        <w:t xml:space="preserve">&gt; done</w:t>
+      </w:r>
+      <w:r>
+        <w:br/>
+      </w:r>
+      <w:r>
+        <w:rPr>
+          <w:rStyle w:val="VerbatimChar"/>
+        </w:rPr>
+        <w:t xml:space="preserve">       cp - copy files and directories</w:t>
+      </w:r>
+      <w:r>
+        <w:br/>
+      </w:r>
+      <w:r>
+        <w:rPr>
+          <w:rStyle w:val="VerbatimChar"/>
+        </w:rPr>
+        <w:t xml:space="preserve">       ls - list directory contents</w:t>
+      </w:r>
+      <w:r>
+        <w:br/>
+      </w:r>
+      <w:r>
+        <w:rPr>
+          <w:rStyle w:val="VerbatimChar"/>
+        </w:rPr>
+        <w:t xml:space="preserve">       git - the stupid content tracker</w:t>
       </w:r>
     </w:p>
     <w:p>
@@ -1885,7 +2000,7 @@
       <w:pPr>
         <w:pStyle w:val="Heading1"/>
       </w:pPr>
-      <w:bookmarkStart w:id="34" w:name="creating-a-pandoc-workspace"/>
+      <w:bookmarkStart w:id="34" w:name="chapter-2"/>
       <w:r>
         <w:t xml:space="preserve">Creating a Pandoc workspace</w:t>
       </w:r>
@@ -4021,7 +4136,7 @@
       <w:pPr>
         <w:pStyle w:val="Heading1"/>
       </w:pPr>
-      <w:bookmarkStart w:id="54" w:name="installing-the-project-files"/>
+      <w:bookmarkStart w:id="54" w:name="chapter-3"/>
       <w:r>
         <w:t xml:space="preserve">Installing the project files</w:t>
       </w:r>
@@ -5096,7 +5211,7 @@
         <w:rPr>
           <w:rStyle w:val="KeywordTok"/>
         </w:rPr>
-        <w:t xml:space="preserve">$ /generate-table.sh -r 1 -c 3  -w 60 -rh 3 -header yes</w:t>
+        <w:t xml:space="preserve">$ ./generate-table.sh -r 1 -c 3  -w 60 -rh 3 -header yes</w:t>
       </w:r>
       <w:r>
         <w:br/>
@@ -8664,7 +8779,7 @@
       <w:pPr>
         <w:pStyle w:val="Heading1"/>
       </w:pPr>
-      <w:bookmarkStart w:id="87" w:name="examples-of-pandocs-markdown-usage"/>
+      <w:bookmarkStart w:id="87" w:name="chapter-4"/>
       <w:r>
         <w:t xml:space="preserve">Examples of Pandoc’s Markdown usage</w:t>
       </w:r>
@@ -12246,6 +12361,993 @@
         </w:tc>
       </w:tr>
     </w:tbl>
+    <w:p>
+      <w:pPr>
+        <w:pStyle w:val="Heading1"/>
+      </w:pPr>
+      <w:bookmarkStart w:id="116" w:name="chapter-5"/>
+      <w:r>
+        <w:t xml:space="preserve">List of Common Linux Commands</w:t>
+      </w:r>
+      <w:bookmarkEnd w:id="116"/>
+    </w:p>
+    <w:p>
+      <w:pPr>
+        <w:pStyle w:val="FirstParagraph"/>
+      </w:pPr>
+      <w:r>
+        <w:t xml:space="preserve">Because Markdown text is predictable and relatively simple it is possible</w:t>
+      </w:r>
+      <w:r>
+        <w:t xml:space="preserve"> </w:t>
+      </w:r>
+      <w:r>
+        <w:t xml:space="preserve">to use text processing command-line tools to generate other data that might</w:t>
+      </w:r>
+      <w:r>
+        <w:t xml:space="preserve"> </w:t>
+      </w:r>
+      <w:r>
+        <w:t xml:space="preserve">be included in the final Markdown document.</w:t>
+      </w:r>
+    </w:p>
+    <w:p>
+      <w:pPr>
+        <w:pStyle w:val="BodyText"/>
+      </w:pPr>
+      <w:r>
+        <w:t xml:space="preserve">Here we reap a list of command-line tools from</w:t>
+      </w:r>
+      <w:r>
+        <w:t xml:space="preserve"> </w:t>
+      </w:r>
+      <w:r>
+        <w:rPr>
+          <w:i/>
+        </w:rPr>
+        <w:t xml:space="preserve">console</w:t>
+      </w:r>
+      <w:r>
+        <w:t xml:space="preserve"> </w:t>
+      </w:r>
+      <w:r>
+        <w:t xml:space="preserve">sessions and present</w:t>
+      </w:r>
+      <w:r>
+        <w:t xml:space="preserve"> </w:t>
+      </w:r>
+      <w:r>
+        <w:t xml:space="preserve">them in a descriptive list. Each command is linked back to the chapter in</w:t>
+      </w:r>
+      <w:r>
+        <w:t xml:space="preserve"> </w:t>
+      </w:r>
+      <w:r>
+        <w:t xml:space="preserve">which it was found. If a command can be found in more than one chapter then</w:t>
+      </w:r>
+      <w:r>
+        <w:t xml:space="preserve"> </w:t>
+      </w:r>
+      <w:r>
+        <w:t xml:space="preserve">only the first chapter is linked. This requires a little discipline in</w:t>
+      </w:r>
+      <w:r>
+        <w:t xml:space="preserve"> </w:t>
+      </w:r>
+      <w:r>
+        <w:t xml:space="preserve">chapter naming.</w:t>
+      </w:r>
+    </w:p>
+    <w:p>
+      <w:pPr>
+        <w:pStyle w:val="BodyText"/>
+      </w:pPr>
+      <w:r>
+        <w:t xml:space="preserve">If you do not want the chapter links then alter</w:t>
+      </w:r>
+      <w:r>
+        <w:t xml:space="preserve"> </w:t>
+      </w:r>
+      <w:r>
+        <w:rPr>
+          <w:i/>
+        </w:rPr>
+        <w:t xml:space="preserve">generate-commands-index.sh</w:t>
+      </w:r>
+      <w:r>
+        <w:t xml:space="preserve"> </w:t>
+      </w:r>
+      <w:r>
+        <w:t xml:space="preserve">and set</w:t>
+      </w:r>
+      <w:r>
+        <w:t xml:space="preserve"> </w:t>
+      </w:r>
+      <w:r>
+        <w:t xml:space="preserve">‘</w:t>
+      </w:r>
+      <w:r>
+        <w:t xml:space="preserve">links</w:t>
+      </w:r>
+      <w:r>
+        <w:t xml:space="preserve">’</w:t>
+      </w:r>
+      <w:r>
+        <w:t xml:space="preserve"> </w:t>
+      </w:r>
+      <w:r>
+        <w:t xml:space="preserve">to</w:t>
+      </w:r>
+      <w:r>
+        <w:t xml:space="preserve"> </w:t>
+      </w:r>
+      <w:r>
+        <w:rPr>
+          <w:b/>
+        </w:rPr>
+        <w:t xml:space="preserve">no</w:t>
+      </w:r>
+      <w:r>
+        <w:t xml:space="preserve">.</w:t>
+      </w:r>
+    </w:p>
+    <w:p>
+      <w:pPr>
+        <w:pStyle w:val="BodyText"/>
+      </w:pPr>
+      <w:r>
+        <w:t xml:space="preserve">The two included shell scripts used to generate this list are:</w:t>
+      </w:r>
+    </w:p>
+    <w:p>
+      <w:pPr>
+        <w:pStyle w:val="DefinitionTerm"/>
+      </w:pPr>
+      <w:r>
+        <w:t xml:space="preserve">get-shell-segments.awk</w:t>
+      </w:r>
+    </w:p>
+    <w:p>
+      <w:pPr>
+        <w:pStyle w:val="Definition"/>
+      </w:pPr>
+      <w:r>
+        <w:t xml:space="preserve">This small awk program looks for commands inside</w:t>
+      </w:r>
+      <w:r>
+        <w:t xml:space="preserve"> </w:t>
+      </w:r>
+      <w:r>
+        <w:t xml:space="preserve">‘</w:t>
+      </w:r>
+      <w:r>
+        <w:t xml:space="preserve">console</w:t>
+      </w:r>
+      <w:r>
+        <w:t xml:space="preserve">’</w:t>
+      </w:r>
+      <w:r>
+        <w:t xml:space="preserve"> </w:t>
+      </w:r>
+      <w:r>
+        <w:t xml:space="preserve">fenced code</w:t>
+      </w:r>
+      <w:r>
+        <w:t xml:space="preserve"> </w:t>
+      </w:r>
+      <w:r>
+        <w:t xml:space="preserve">for a single Markdown file and prints out each command on a new line.</w:t>
+      </w:r>
+    </w:p>
+    <w:p>
+      <w:pPr>
+        <w:pStyle w:val="DefinitionTerm"/>
+      </w:pPr>
+      <w:r>
+        <w:t xml:space="preserve">generate-commands-index.sh</w:t>
+      </w:r>
+    </w:p>
+    <w:p>
+      <w:pPr>
+        <w:pStyle w:val="Definition"/>
+      </w:pPr>
+      <w:r>
+        <w:t xml:space="preserve">This bash script finds chapter links if wanted.</w:t>
+      </w:r>
+    </w:p>
+    <w:p>
+      <w:pPr>
+        <w:pStyle w:val="Definition"/>
+      </w:pPr>
+      <w:r>
+        <w:t xml:space="preserve">It calls the above awk script for all markdown files in</w:t>
+      </w:r>
+      <w:r>
+        <w:t xml:space="preserve"> </w:t>
+      </w:r>
+      <w:r>
+        <w:rPr>
+          <w:i/>
+        </w:rPr>
+        <w:t xml:space="preserve">contents.txt</w:t>
+      </w:r>
+      <w:r>
+        <w:t xml:space="preserve">.</w:t>
+      </w:r>
+    </w:p>
+    <w:p>
+      <w:pPr>
+        <w:pStyle w:val="Definition"/>
+      </w:pPr>
+      <w:r>
+        <w:t xml:space="preserve">It then does a unique sort on the list and tries to remove duplicates.</w:t>
+      </w:r>
+    </w:p>
+    <w:p>
+      <w:pPr>
+        <w:pStyle w:val="Definition"/>
+      </w:pPr>
+      <w:r>
+        <w:t xml:space="preserve">Finally for each command it checks if they are in the</w:t>
+      </w:r>
+      <w:r>
+        <w:t xml:space="preserve"> </w:t>
+      </w:r>
+      <w:r>
+        <w:rPr>
+          <w:i/>
+        </w:rPr>
+        <w:t xml:space="preserve">commands.md</w:t>
+      </w:r>
+      <w:r>
+        <w:t xml:space="preserve"> </w:t>
+      </w:r>
+      <w:r>
+        <w:t xml:space="preserve">file;</w:t>
+      </w:r>
+      <w:r>
+        <w:t xml:space="preserve"> </w:t>
+      </w:r>
+      <w:r>
+        <w:t xml:space="preserve">if not it echoes out the command in definition list format.</w:t>
+      </w:r>
+    </w:p>
+    <w:p>
+      <w:pPr>
+        <w:pStyle w:val="FirstParagraph"/>
+      </w:pPr>
+      <w:r>
+        <w:t xml:space="preserve">It is up to you to add the commands to</w:t>
+      </w:r>
+      <w:r>
+        <w:t xml:space="preserve"> </w:t>
+      </w:r>
+      <w:r>
+        <w:t xml:space="preserve">‘</w:t>
+      </w:r>
+      <w:r>
+        <w:t xml:space="preserve">commands.md</w:t>
+      </w:r>
+      <w:r>
+        <w:t xml:space="preserve">’</w:t>
+      </w:r>
+      <w:r>
+        <w:t xml:space="preserve"> </w:t>
+      </w:r>
+      <w:r>
+        <w:t xml:space="preserve">yourself, as well as</w:t>
+      </w:r>
+      <w:r>
+        <w:t xml:space="preserve"> </w:t>
+      </w:r>
+      <w:r>
+        <w:t xml:space="preserve">a definition for the command.</w:t>
+      </w:r>
+    </w:p>
+    <w:p>
+      <w:pPr>
+        <w:pStyle w:val="DefinitionTerm"/>
+      </w:pPr>
+      <w:hyperlink w:anchor="chapter-2">
+        <w:r>
+          <w:rPr>
+            <w:rStyle w:val="Hyperlink"/>
+          </w:rPr>
+          <w:t xml:space="preserve">apt</w:t>
+        </w:r>
+      </w:hyperlink>
+      <w:r>
+        <w:t xml:space="preserve">:</w:t>
+      </w:r>
+    </w:p>
+    <w:p>
+      <w:pPr>
+        <w:pStyle w:val="Definition"/>
+      </w:pPr>
+      <w:r>
+        <w:t xml:space="preserve">command-line interface to Debian-based</w:t>
+      </w:r>
+      <w:r>
+        <w:t xml:space="preserve"> </w:t>
+      </w:r>
+      <w:r>
+        <w:rPr>
+          <w:i/>
+        </w:rPr>
+        <w:t xml:space="preserve">dpkg</w:t>
+      </w:r>
+      <w:r>
+        <w:t xml:space="preserve"> </w:t>
+      </w:r>
+      <w:r>
+        <w:t xml:space="preserve">management system</w:t>
+      </w:r>
+    </w:p>
+    <w:p>
+      <w:pPr>
+        <w:pStyle w:val="DefinitionTerm"/>
+      </w:pPr>
+      <w:hyperlink w:anchor="chapter-2">
+        <w:r>
+          <w:rPr>
+            <w:rStyle w:val="Hyperlink"/>
+          </w:rPr>
+          <w:t xml:space="preserve">aspell</w:t>
+        </w:r>
+      </w:hyperlink>
+      <w:r>
+        <w:t xml:space="preserve">:</w:t>
+      </w:r>
+    </w:p>
+    <w:p>
+      <w:pPr>
+        <w:pStyle w:val="Definition"/>
+      </w:pPr>
+      <w:r>
+        <w:t xml:space="preserve">text curses-based utility for spell checking</w:t>
+      </w:r>
+    </w:p>
+    <w:p>
+      <w:pPr>
+        <w:pStyle w:val="DefinitionTerm"/>
+      </w:pPr>
+      <w:hyperlink w:anchor="chapter-3">
+        <w:r>
+          <w:rPr>
+            <w:rStyle w:val="Hyperlink"/>
+          </w:rPr>
+          <w:t xml:space="preserve">cat</w:t>
+        </w:r>
+      </w:hyperlink>
+      <w:r>
+        <w:t xml:space="preserve">:</w:t>
+      </w:r>
+    </w:p>
+    <w:p>
+      <w:pPr>
+        <w:pStyle w:val="Definition"/>
+      </w:pPr>
+      <w:r>
+        <w:t xml:space="preserve">concatenate files and print their contents to stdout</w:t>
+      </w:r>
+    </w:p>
+    <w:p>
+      <w:pPr>
+        <w:pStyle w:val="DefinitionTerm"/>
+      </w:pPr>
+      <w:hyperlink w:anchor="chapter-2">
+        <w:r>
+          <w:rPr>
+            <w:rStyle w:val="Hyperlink"/>
+          </w:rPr>
+          <w:t xml:space="preserve">cd</w:t>
+        </w:r>
+      </w:hyperlink>
+      <w:r>
+        <w:t xml:space="preserve">:</w:t>
+      </w:r>
+    </w:p>
+    <w:p>
+      <w:pPr>
+        <w:pStyle w:val="Definition"/>
+      </w:pPr>
+      <w:r>
+        <w:t xml:space="preserve">change directories to the requested directory</w:t>
+      </w:r>
+    </w:p>
+    <w:p>
+      <w:pPr>
+        <w:pStyle w:val="Definition"/>
+      </w:pPr>
+      <w:r>
+        <w:t xml:space="preserve">built-in shell command</w:t>
+      </w:r>
+    </w:p>
+    <w:p>
+      <w:pPr>
+        <w:pStyle w:val="DefinitionTerm"/>
+      </w:pPr>
+      <w:hyperlink w:anchor="chapter-3">
+        <w:r>
+          <w:rPr>
+            <w:rStyle w:val="Hyperlink"/>
+          </w:rPr>
+          <w:t xml:space="preserve">chmod</w:t>
+        </w:r>
+      </w:hyperlink>
+      <w:r>
+        <w:t xml:space="preserve">:</w:t>
+      </w:r>
+    </w:p>
+    <w:p>
+      <w:pPr>
+        <w:pStyle w:val="Definition"/>
+      </w:pPr>
+      <w:r>
+        <w:t xml:space="preserve">changes the mode of a file or directory</w:t>
+      </w:r>
+    </w:p>
+    <w:p>
+      <w:pPr>
+        <w:pStyle w:val="DefinitionTerm"/>
+      </w:pPr>
+      <w:hyperlink w:anchor="chapter-2">
+        <w:r>
+          <w:rPr>
+            <w:rStyle w:val="Hyperlink"/>
+          </w:rPr>
+          <w:t xml:space="preserve">cp</w:t>
+        </w:r>
+      </w:hyperlink>
+      <w:r>
+        <w:t xml:space="preserve">:</w:t>
+      </w:r>
+    </w:p>
+    <w:p>
+      <w:pPr>
+        <w:pStyle w:val="Definition"/>
+      </w:pPr>
+      <w:r>
+        <w:t xml:space="preserve">copies file(s) and/or directories</w:t>
+      </w:r>
+    </w:p>
+    <w:p>
+      <w:pPr>
+        <w:pStyle w:val="DefinitionTerm"/>
+      </w:pPr>
+      <w:hyperlink w:anchor="chapter-3">
+        <w:r>
+          <w:rPr>
+            <w:rStyle w:val="Hyperlink"/>
+          </w:rPr>
+          <w:t xml:space="preserve">diff</w:t>
+        </w:r>
+      </w:hyperlink>
+      <w:r>
+        <w:t xml:space="preserve">:</w:t>
+      </w:r>
+    </w:p>
+    <w:p>
+      <w:pPr>
+        <w:pStyle w:val="Definition"/>
+      </w:pPr>
+      <w:r>
+        <w:t xml:space="preserve">reports the difference of 2 target files or directories</w:t>
+      </w:r>
+    </w:p>
+    <w:p>
+      <w:pPr>
+        <w:pStyle w:val="DefinitionTerm"/>
+      </w:pPr>
+      <w:hyperlink w:anchor="chapter-2">
+        <w:r>
+          <w:rPr>
+            <w:rStyle w:val="Hyperlink"/>
+          </w:rPr>
+          <w:t xml:space="preserve">file</w:t>
+        </w:r>
+      </w:hyperlink>
+      <w:r>
+        <w:t xml:space="preserve">:</w:t>
+      </w:r>
+    </w:p>
+    <w:p>
+      <w:pPr>
+        <w:pStyle w:val="Definition"/>
+      </w:pPr>
+      <w:r>
+        <w:t xml:space="preserve">reports the object type of a file system object</w:t>
+      </w:r>
+    </w:p>
+    <w:p>
+      <w:pPr>
+        <w:pStyle w:val="DefinitionTerm"/>
+      </w:pPr>
+      <w:hyperlink w:anchor="chapter-2">
+        <w:r>
+          <w:rPr>
+            <w:rStyle w:val="Hyperlink"/>
+          </w:rPr>
+          <w:t xml:space="preserve">find</w:t>
+        </w:r>
+      </w:hyperlink>
+      <w:r>
+        <w:t xml:space="preserve">:</w:t>
+      </w:r>
+    </w:p>
+    <w:p>
+      <w:pPr>
+        <w:pStyle w:val="Definition"/>
+      </w:pPr>
+      <w:r>
+        <w:t xml:space="preserve">search for files in a directory hierarchy</w:t>
+      </w:r>
+    </w:p>
+    <w:p>
+      <w:pPr>
+        <w:pStyle w:val="DefinitionTerm"/>
+      </w:pPr>
+      <w:hyperlink w:anchor="chapter-2">
+        <w:r>
+          <w:rPr>
+            <w:rStyle w:val="Hyperlink"/>
+          </w:rPr>
+          <w:t xml:space="preserve">git</w:t>
+        </w:r>
+      </w:hyperlink>
+      <w:r>
+        <w:t xml:space="preserve">:</w:t>
+      </w:r>
+    </w:p>
+    <w:p>
+      <w:pPr>
+        <w:pStyle w:val="Definition"/>
+      </w:pPr>
+      <w:r>
+        <w:t xml:space="preserve">utility for the Git revision control system</w:t>
+      </w:r>
+    </w:p>
+    <w:p>
+      <w:pPr>
+        <w:pStyle w:val="DefinitionTerm"/>
+      </w:pPr>
+      <w:hyperlink w:anchor="chapter-3">
+        <w:r>
+          <w:rPr>
+            <w:rStyle w:val="Hyperlink"/>
+          </w:rPr>
+          <w:t xml:space="preserve">grep</w:t>
+        </w:r>
+      </w:hyperlink>
+      <w:r>
+        <w:t xml:space="preserve">:</w:t>
+      </w:r>
+    </w:p>
+    <w:p>
+      <w:pPr>
+        <w:pStyle w:val="Definition"/>
+      </w:pPr>
+      <w:r>
+        <w:t xml:space="preserve">prints lines matching the requested patterns found in file(s)</w:t>
+      </w:r>
+    </w:p>
+    <w:p>
+      <w:pPr>
+        <w:pStyle w:val="DefinitionTerm"/>
+      </w:pPr>
+      <w:hyperlink w:anchor="chapter-3">
+        <w:r>
+          <w:rPr>
+            <w:rStyle w:val="Hyperlink"/>
+          </w:rPr>
+          <w:t xml:space="preserve">gvim</w:t>
+        </w:r>
+      </w:hyperlink>
+      <w:r>
+        <w:t xml:space="preserve">:</w:t>
+      </w:r>
+    </w:p>
+    <w:p>
+      <w:pPr>
+        <w:pStyle w:val="Definition"/>
+      </w:pPr>
+      <w:r>
+        <w:t xml:space="preserve">graphical VIM editor</w:t>
+      </w:r>
+    </w:p>
+    <w:p>
+      <w:pPr>
+        <w:pStyle w:val="DefinitionTerm"/>
+      </w:pPr>
+      <w:hyperlink w:anchor="chapter-2">
+        <w:r>
+          <w:rPr>
+            <w:rStyle w:val="Hyperlink"/>
+          </w:rPr>
+          <w:t xml:space="preserve">head</w:t>
+        </w:r>
+      </w:hyperlink>
+      <w:r>
+        <w:t xml:space="preserve">:</w:t>
+      </w:r>
+    </w:p>
+    <w:p>
+      <w:pPr>
+        <w:pStyle w:val="Definition"/>
+      </w:pPr>
+      <w:r>
+        <w:t xml:space="preserve">print out the first part of files</w:t>
+      </w:r>
+    </w:p>
+    <w:p>
+      <w:pPr>
+        <w:pStyle w:val="DefinitionTerm"/>
+      </w:pPr>
+      <w:hyperlink w:anchor="chapter-2">
+        <w:r>
+          <w:rPr>
+            <w:rStyle w:val="Hyperlink"/>
+          </w:rPr>
+          <w:t xml:space="preserve">ls</w:t>
+        </w:r>
+      </w:hyperlink>
+      <w:r>
+        <w:t xml:space="preserve">:</w:t>
+      </w:r>
+    </w:p>
+    <w:p>
+      <w:pPr>
+        <w:pStyle w:val="Definition"/>
+      </w:pPr>
+      <w:r>
+        <w:t xml:space="preserve">list file and/or directory contents</w:t>
+      </w:r>
+    </w:p>
+    <w:p>
+      <w:pPr>
+        <w:pStyle w:val="DefinitionTerm"/>
+      </w:pPr>
+      <w:hyperlink w:anchor="chapter-3">
+        <w:r>
+          <w:rPr>
+            <w:rStyle w:val="Hyperlink"/>
+          </w:rPr>
+          <w:t xml:space="preserve">make</w:t>
+        </w:r>
+      </w:hyperlink>
+      <w:r>
+        <w:t xml:space="preserve">:</w:t>
+      </w:r>
+    </w:p>
+    <w:p>
+      <w:pPr>
+        <w:pStyle w:val="Definition"/>
+      </w:pPr>
+      <w:r>
+        <w:t xml:space="preserve">utility enabling repetitive command execution</w:t>
+      </w:r>
+    </w:p>
+    <w:p>
+      <w:pPr>
+        <w:pStyle w:val="DefinitionTerm"/>
+      </w:pPr>
+      <w:hyperlink w:anchor="chapter-2">
+        <w:r>
+          <w:rPr>
+            <w:rStyle w:val="Hyperlink"/>
+          </w:rPr>
+          <w:t xml:space="preserve">mkdir</w:t>
+        </w:r>
+      </w:hyperlink>
+      <w:r>
+        <w:t xml:space="preserve">:</w:t>
+      </w:r>
+    </w:p>
+    <w:p>
+      <w:pPr>
+        <w:pStyle w:val="Definition"/>
+      </w:pPr>
+      <w:r>
+        <w:t xml:space="preserve">make one or more directories</w:t>
+      </w:r>
+    </w:p>
+    <w:p>
+      <w:pPr>
+        <w:pStyle w:val="DefinitionTerm"/>
+      </w:pPr>
+      <w:hyperlink w:anchor="chapter-3">
+        <w:r>
+          <w:rPr>
+            <w:rStyle w:val="Hyperlink"/>
+          </w:rPr>
+          <w:t xml:space="preserve">mv</w:t>
+        </w:r>
+      </w:hyperlink>
+      <w:r>
+        <w:t xml:space="preserve">:</w:t>
+      </w:r>
+    </w:p>
+    <w:p>
+      <w:pPr>
+        <w:pStyle w:val="Definition"/>
+      </w:pPr>
+      <w:r>
+        <w:t xml:space="preserve">renames and/or moves file(s) or directories</w:t>
+      </w:r>
+    </w:p>
+    <w:p>
+      <w:pPr>
+        <w:pStyle w:val="DefinitionTerm"/>
+      </w:pPr>
+      <w:hyperlink w:anchor="chapter-1">
+        <w:r>
+          <w:rPr>
+            <w:rStyle w:val="Hyperlink"/>
+          </w:rPr>
+          <w:t xml:space="preserve">mysql</w:t>
+        </w:r>
+      </w:hyperlink>
+      <w:r>
+        <w:t xml:space="preserve">:</w:t>
+      </w:r>
+    </w:p>
+    <w:p>
+      <w:pPr>
+        <w:pStyle w:val="Definition"/>
+      </w:pPr>
+      <w:r>
+        <w:t xml:space="preserve">shell interface to MySQL or MariaDB databases</w:t>
+      </w:r>
+    </w:p>
+    <w:p>
+      <w:pPr>
+        <w:pStyle w:val="DefinitionTerm"/>
+      </w:pPr>
+      <w:hyperlink w:anchor="chapter-2">
+        <w:r>
+          <w:rPr>
+            <w:rStyle w:val="Hyperlink"/>
+          </w:rPr>
+          <w:t xml:space="preserve">nano</w:t>
+        </w:r>
+      </w:hyperlink>
+      <w:r>
+        <w:t xml:space="preserve">:</w:t>
+      </w:r>
+    </w:p>
+    <w:p>
+      <w:pPr>
+        <w:pStyle w:val="Definition"/>
+      </w:pPr>
+      <w:r>
+        <w:t xml:space="preserve">simple curses-based text editor</w:t>
+      </w:r>
+    </w:p>
+    <w:p>
+      <w:pPr>
+        <w:pStyle w:val="DefinitionTerm"/>
+      </w:pPr>
+      <w:hyperlink w:anchor="chapter-2">
+        <w:r>
+          <w:rPr>
+            <w:rStyle w:val="Hyperlink"/>
+          </w:rPr>
+          <w:t xml:space="preserve">pandoc</w:t>
+        </w:r>
+      </w:hyperlink>
+      <w:r>
+        <w:t xml:space="preserve">:</w:t>
+      </w:r>
+    </w:p>
+    <w:p>
+      <w:pPr>
+        <w:pStyle w:val="Definition"/>
+      </w:pPr>
+      <w:r>
+        <w:t xml:space="preserve">document format converter</w:t>
+      </w:r>
+    </w:p>
+    <w:p>
+      <w:pPr>
+        <w:pStyle w:val="DefinitionTerm"/>
+      </w:pPr>
+      <w:hyperlink w:anchor="chapter-3">
+        <w:r>
+          <w:rPr>
+            <w:rStyle w:val="Hyperlink"/>
+          </w:rPr>
+          <w:t xml:space="preserve">pwd</w:t>
+        </w:r>
+      </w:hyperlink>
+      <w:r>
+        <w:t xml:space="preserve">:</w:t>
+      </w:r>
+    </w:p>
+    <w:p>
+      <w:pPr>
+        <w:pStyle w:val="Definition"/>
+      </w:pPr>
+      <w:r>
+        <w:t xml:space="preserve">returns the</w:t>
+      </w:r>
+      <w:r>
+        <w:t xml:space="preserve"> </w:t>
+      </w:r>
+      <w:r>
+        <w:rPr>
+          <w:i/>
+        </w:rPr>
+        <w:t xml:space="preserve">present working directory</w:t>
+      </w:r>
+    </w:p>
+    <w:p>
+      <w:pPr>
+        <w:pStyle w:val="DefinitionTerm"/>
+      </w:pPr>
+      <w:hyperlink w:anchor="chapter-2">
+        <w:r>
+          <w:rPr>
+            <w:rStyle w:val="Hyperlink"/>
+          </w:rPr>
+          <w:t xml:space="preserve">rm</w:t>
+        </w:r>
+      </w:hyperlink>
+      <w:r>
+        <w:t xml:space="preserve">:</w:t>
+      </w:r>
+    </w:p>
+    <w:p>
+      <w:pPr>
+        <w:pStyle w:val="Definition"/>
+      </w:pPr>
+      <w:r>
+        <w:t xml:space="preserve">removes file(s) or directories</w:t>
+      </w:r>
+    </w:p>
+    <w:p>
+      <w:pPr>
+        <w:pStyle w:val="DefinitionTerm"/>
+      </w:pPr>
+      <w:hyperlink w:anchor="chapter-1">
+        <w:r>
+          <w:rPr>
+            <w:rStyle w:val="Hyperlink"/>
+          </w:rPr>
+          <w:t xml:space="preserve">sudo</w:t>
+        </w:r>
+      </w:hyperlink>
+      <w:r>
+        <w:t xml:space="preserve">:</w:t>
+      </w:r>
+    </w:p>
+    <w:p>
+      <w:pPr>
+        <w:pStyle w:val="Definition"/>
+      </w:pPr>
+      <w:r>
+        <w:t xml:space="preserve">execute a command as another user</w:t>
+      </w:r>
+    </w:p>
+    <w:p>
+      <w:pPr>
+        <w:pStyle w:val="DefinitionTerm"/>
+      </w:pPr>
+      <w:hyperlink w:anchor="chapter-2">
+        <w:r>
+          <w:rPr>
+            <w:rStyle w:val="Hyperlink"/>
+          </w:rPr>
+          <w:t xml:space="preserve">tar</w:t>
+        </w:r>
+      </w:hyperlink>
+      <w:r>
+        <w:t xml:space="preserve">:</w:t>
+      </w:r>
+    </w:p>
+    <w:p>
+      <w:pPr>
+        <w:pStyle w:val="Definition"/>
+      </w:pPr>
+      <w:r>
+        <w:t xml:space="preserve">tape or file hierarchy archiving utility</w:t>
+      </w:r>
+    </w:p>
+    <w:p>
+      <w:pPr>
+        <w:pStyle w:val="DefinitionTerm"/>
+      </w:pPr>
+      <w:hyperlink w:anchor="chapter-3">
+        <w:r>
+          <w:rPr>
+            <w:rStyle w:val="Hyperlink"/>
+          </w:rPr>
+          <w:t xml:space="preserve">unzip</w:t>
+        </w:r>
+      </w:hyperlink>
+      <w:r>
+        <w:t xml:space="preserve">:</w:t>
+      </w:r>
+    </w:p>
+    <w:p>
+      <w:pPr>
+        <w:pStyle w:val="Definition"/>
+      </w:pPr>
+      <w:r>
+        <w:t xml:space="preserve">extract compressed files from a ZIP archive</w:t>
+      </w:r>
+    </w:p>
+    <w:p>
+      <w:pPr>
+        <w:pStyle w:val="DefinitionTerm"/>
+      </w:pPr>
+      <w:hyperlink w:anchor="chapter-1">
+        <w:r>
+          <w:rPr>
+            <w:rStyle w:val="Hyperlink"/>
+          </w:rPr>
+          <w:t xml:space="preserve">virsh</w:t>
+        </w:r>
+      </w:hyperlink>
+      <w:r>
+        <w:t xml:space="preserve">:</w:t>
+      </w:r>
+    </w:p>
+    <w:p>
+      <w:pPr>
+        <w:pStyle w:val="Definition"/>
+      </w:pPr>
+      <w:r>
+        <w:t xml:space="preserve">shell interface to virtual guest domains</w:t>
+      </w:r>
+    </w:p>
+    <w:p>
+      <w:pPr>
+        <w:pStyle w:val="DefinitionTerm"/>
+      </w:pPr>
+      <w:hyperlink w:anchor="chapter-3">
+        <w:r>
+          <w:rPr>
+            <w:rStyle w:val="Hyperlink"/>
+          </w:rPr>
+          <w:t xml:space="preserve">xmllint</w:t>
+        </w:r>
+      </w:hyperlink>
+      <w:r>
+        <w:t xml:space="preserve">:</w:t>
+      </w:r>
+    </w:p>
+    <w:p>
+      <w:pPr>
+        <w:pStyle w:val="Definition"/>
+      </w:pPr>
+      <w:r>
+        <w:t xml:space="preserve">parses, checks and reformats XML files</w:t>
+      </w:r>
+    </w:p>
+    <w:p>
+      <w:pPr>
+        <w:pStyle w:val="DefinitionTerm"/>
+      </w:pPr>
+      <w:hyperlink w:anchor="chapter-3">
+        <w:r>
+          <w:rPr>
+            <w:rStyle w:val="Hyperlink"/>
+          </w:rPr>
+          <w:t xml:space="preserve">zip</w:t>
+        </w:r>
+      </w:hyperlink>
+      <w:r>
+        <w:t xml:space="preserve">:</w:t>
+      </w:r>
+    </w:p>
+    <w:p>
+      <w:pPr>
+        <w:pStyle w:val="Definition"/>
+      </w:pPr>
+      <w:r>
+        <w:t xml:space="preserve">compress files into a ZIP archive</w:t>
+      </w:r>
+    </w:p>
     <w:sectPr/>
   </w:body>
 </w:document>

</xml_diff>

<commit_message>
Generated new documents so they include a list of external URL reference links.
</commit_message>
<xml_diff>
--- a/doc-with-pandoc-markdown/current/doc-with-pandoc-markdown.docx
+++ b/doc-with-pandoc-markdown/current/doc-with-pandoc-markdown.docx
@@ -13347,6 +13347,614 @@
       <w:r>
         <w:t xml:space="preserve">compress files into a ZIP archive</w:t>
       </w:r>
+    </w:p>
+    <w:p>
+      <w:pPr>
+        <w:pStyle w:val="Heading1"/>
+      </w:pPr>
+      <w:bookmarkStart w:id="117" w:name="url-list"/>
+      <w:r>
+        <w:t xml:space="preserve">List of URLs mentioned in this guide</w:t>
+      </w:r>
+      <w:bookmarkEnd w:id="117"/>
+    </w:p>
+    <w:p>
+      <w:pPr>
+        <w:pStyle w:val="FirstParagraph"/>
+      </w:pPr>
+      <w:r>
+        <w:t xml:space="preserve">If any external URLs are linked in a chapter then they are displayed</w:t>
+      </w:r>
+      <w:r>
+        <w:t xml:space="preserve"> </w:t>
+      </w:r>
+      <w:r>
+        <w:t xml:space="preserve">and linked below, organized by chapter name.</w:t>
+      </w:r>
+    </w:p>
+    <w:p>
+      <w:pPr>
+        <w:pStyle w:val="BodyText"/>
+      </w:pPr>
+      <w:r>
+        <w:t xml:space="preserve">The shell script which is used to generate this list is named:</w:t>
+      </w:r>
+    </w:p>
+    <w:p>
+      <w:pPr>
+        <w:pStyle w:val="DefinitionTerm"/>
+      </w:pPr>
+      <w:r>
+        <w:t xml:space="preserve">generate-url-index.sh</w:t>
+      </w:r>
+    </w:p>
+    <w:p>
+      <w:pPr>
+        <w:pStyle w:val="Definition"/>
+      </w:pPr>
+      <w:r>
+        <w:t xml:space="preserve">This bash program looks for external reference links.</w:t>
+      </w:r>
+    </w:p>
+    <w:p>
+      <w:pPr>
+        <w:pStyle w:val="Definition"/>
+      </w:pPr>
+      <w:r>
+        <w:t xml:space="preserve">The link must occur at the start of a line.</w:t>
+      </w:r>
+    </w:p>
+    <w:p>
+      <w:pPr>
+        <w:pStyle w:val="Definition"/>
+      </w:pPr>
+      <w:r>
+        <w:t xml:space="preserve">The link conforms to Markdown norms for reference links; that is:</w:t>
+      </w:r>
+    </w:p>
+    <w:p>
+      <w:pPr>
+        <w:pStyle w:val="SourceCode"/>
+      </w:pPr>
+      <w:r>
+        <w:rPr>
+          <w:rStyle w:val="VerbatimChar"/>
+        </w:rPr>
+        <w:t xml:space="preserve">   [a-phrase-without-whitespace]: https://some.link.somewhere/something</w:t>
+      </w:r>
+    </w:p>
+    <w:p>
+      <w:pPr>
+        <w:pStyle w:val="FirstParagraph"/>
+      </w:pPr>
+      <w:r>
+        <w:t xml:space="preserve">Then the script outputs each link by full name, including the digital web</w:t>
+      </w:r>
+      <w:r>
+        <w:t xml:space="preserve"> </w:t>
+      </w:r>
+      <w:r>
+        <w:t xml:space="preserve">link to itself. It might be useful in print-only media.</w:t>
+      </w:r>
+    </w:p>
+    <w:p>
+      <w:pPr>
+        <w:pStyle w:val="DefinitionTerm"/>
+      </w:pPr>
+      <w:hyperlink w:anchor="chapter-1">
+        <w:r>
+          <w:rPr>
+            <w:rStyle w:val="Hyperlink"/>
+          </w:rPr>
+          <w:t xml:space="preserve">Overview</w:t>
+        </w:r>
+      </w:hyperlink>
+      <w:r>
+        <w:t xml:space="preserve">:</w:t>
+      </w:r>
+    </w:p>
+    <w:p>
+      <w:pPr>
+        <w:pStyle w:val="Definition"/>
+      </w:pPr>
+      <w:hyperlink r:id="rId21">
+        <w:r>
+          <w:rPr>
+            <w:rStyle w:val="Hyperlink"/>
+          </w:rPr>
+          <w:t xml:space="preserve">https://www.markdownguide.org/getting-started/</w:t>
+        </w:r>
+      </w:hyperlink>
+    </w:p>
+    <w:p>
+      <w:pPr>
+        <w:pStyle w:val="Definition"/>
+      </w:pPr>
+      <w:hyperlink r:id="rId22">
+        <w:r>
+          <w:rPr>
+            <w:rStyle w:val="Hyperlink"/>
+          </w:rPr>
+          <w:t xml:space="preserve">https://pandoc.org/</w:t>
+        </w:r>
+      </w:hyperlink>
+    </w:p>
+    <w:p>
+      <w:pPr>
+        <w:pStyle w:val="Definition"/>
+      </w:pPr>
+      <w:hyperlink r:id="rId23">
+        <w:r>
+          <w:rPr>
+            <w:rStyle w:val="Hyperlink"/>
+          </w:rPr>
+          <w:t xml:space="preserve">https://pandoc.org/MANUAL.html#options</w:t>
+        </w:r>
+      </w:hyperlink>
+    </w:p>
+    <w:p>
+      <w:pPr>
+        <w:pStyle w:val="Definition"/>
+      </w:pPr>
+      <w:hyperlink r:id="rId24">
+        <w:r>
+          <w:rPr>
+            <w:rStyle w:val="Hyperlink"/>
+          </w:rPr>
+          <w:t xml:space="preserve">https://deatrich.github.io/linux-home-server/latest-version/linux-server.html#doc</w:t>
+        </w:r>
+      </w:hyperlink>
+    </w:p>
+    <w:p>
+      <w:pPr>
+        <w:pStyle w:val="Definition"/>
+      </w:pPr>
+      <w:hyperlink r:id="rId25">
+        <w:r>
+          <w:rPr>
+            <w:rStyle w:val="Hyperlink"/>
+          </w:rPr>
+          <w:t xml:space="preserve">https://github.com/deatrich/</w:t>
+        </w:r>
+      </w:hyperlink>
+    </w:p>
+    <w:p>
+      <w:pPr>
+        <w:pStyle w:val="Definition"/>
+      </w:pPr>
+      <w:hyperlink r:id="rId26">
+        <w:r>
+          <w:rPr>
+            <w:rStyle w:val="Hyperlink"/>
+          </w:rPr>
+          <w:t xml:space="preserve">https://github.com/deatrich/doc-with-pandoc-markdown</w:t>
+        </w:r>
+      </w:hyperlink>
+    </w:p>
+    <w:p>
+      <w:pPr>
+        <w:pStyle w:val="Definition"/>
+      </w:pPr>
+      <w:hyperlink r:id="rId28">
+        <w:r>
+          <w:rPr>
+            <w:rStyle w:val="Hyperlink"/>
+          </w:rPr>
+          <w:t xml:space="preserve">https://deatrich.github.io/console-syntax/</w:t>
+        </w:r>
+      </w:hyperlink>
+    </w:p>
+    <w:p>
+      <w:pPr>
+        <w:pStyle w:val="Definition"/>
+      </w:pPr>
+      <w:hyperlink r:id="rId31">
+        <w:r>
+          <w:rPr>
+            <w:rStyle w:val="Hyperlink"/>
+          </w:rPr>
+          <w:t xml:space="preserve">https://deatrich.github.io/doc-with-pandoc-markdown/current/doc-with-pandoc-markdown.html</w:t>
+        </w:r>
+      </w:hyperlink>
+    </w:p>
+    <w:p>
+      <w:pPr>
+        <w:pStyle w:val="Definition"/>
+      </w:pPr>
+      <w:hyperlink r:id="rId32">
+        <w:r>
+          <w:rPr>
+            <w:rStyle w:val="Hyperlink"/>
+          </w:rPr>
+          <w:t xml:space="preserve">https://deatrich.github.io/doc-with-pandoc-markdown/current/doc-with-pandoc-markdown.pdf</w:t>
+        </w:r>
+      </w:hyperlink>
+    </w:p>
+    <w:p>
+      <w:pPr>
+        <w:pStyle w:val="Definition"/>
+      </w:pPr>
+      <w:hyperlink r:id="rId33">
+        <w:r>
+          <w:rPr>
+            <w:rStyle w:val="Hyperlink"/>
+          </w:rPr>
+          <w:t xml:space="preserve">https://deatrich.github.io/doc-with-pandoc-markdown/current/doc-with-pandoc-markdown.docx</w:t>
+        </w:r>
+      </w:hyperlink>
+    </w:p>
+    <w:p>
+      <w:pPr>
+        <w:pStyle w:val="DefinitionTerm"/>
+      </w:pPr>
+      <w:hyperlink w:anchor="chapter-2">
+        <w:r>
+          <w:rPr>
+            <w:rStyle w:val="Hyperlink"/>
+          </w:rPr>
+          <w:t xml:space="preserve">Creating a Pandoc workspace</w:t>
+        </w:r>
+      </w:hyperlink>
+      <w:r>
+        <w:t xml:space="preserve">:</w:t>
+      </w:r>
+    </w:p>
+    <w:p>
+      <w:pPr>
+        <w:pStyle w:val="Definition"/>
+      </w:pPr>
+      <w:hyperlink r:id="rId38">
+        <w:r>
+          <w:rPr>
+            <w:rStyle w:val="Hyperlink"/>
+          </w:rPr>
+          <w:t xml:space="preserve">https://help.ubuntu.com/community/Nano</w:t>
+        </w:r>
+      </w:hyperlink>
+    </w:p>
+    <w:p>
+      <w:pPr>
+        <w:pStyle w:val="Definition"/>
+      </w:pPr>
+      <w:hyperlink r:id="rId39">
+        <w:r>
+          <w:rPr>
+            <w:rStyle w:val="Hyperlink"/>
+          </w:rPr>
+          <w:t xml:space="preserve">https://manpages.ubuntu.com/manpages/impish/man1/le.1.html</w:t>
+        </w:r>
+      </w:hyperlink>
+    </w:p>
+    <w:p>
+      <w:pPr>
+        <w:pStyle w:val="Definition"/>
+      </w:pPr>
+      <w:hyperlink r:id="rId41">
+        <w:r>
+          <w:rPr>
+            <w:rStyle w:val="Hyperlink"/>
+          </w:rPr>
+          <w:t xml:space="preserve">https://code-industry.net/masterpdfeditor/</w:t>
+        </w:r>
+      </w:hyperlink>
+    </w:p>
+    <w:p>
+      <w:pPr>
+        <w:pStyle w:val="Definition"/>
+      </w:pPr>
+      <w:hyperlink r:id="rId42">
+        <w:r>
+          <w:rPr>
+            <w:rStyle w:val="Hyperlink"/>
+          </w:rPr>
+          <w:t xml:space="preserve">https://code-industry.net/free-pdf-editor/#get</w:t>
+        </w:r>
+      </w:hyperlink>
+    </w:p>
+    <w:p>
+      <w:pPr>
+        <w:pStyle w:val="Definition"/>
+      </w:pPr>
+      <w:hyperlink r:id="rId43">
+        <w:r>
+          <w:rPr>
+            <w:rStyle w:val="Hyperlink"/>
+          </w:rPr>
+          <w:t xml:space="preserve">https://en.wikipedia.org/wiki/Tar_(computing)</w:t>
+        </w:r>
+      </w:hyperlink>
+    </w:p>
+    <w:p>
+      <w:pPr>
+        <w:pStyle w:val="Definition"/>
+      </w:pPr>
+      <w:hyperlink r:id="rId47">
+        <w:r>
+          <w:rPr>
+            <w:rStyle w:val="Hyperlink"/>
+          </w:rPr>
+          <w:t xml:space="preserve">https://en.wikipedia.org/wiki/GNU_Aspell</w:t>
+        </w:r>
+      </w:hyperlink>
+    </w:p>
+    <w:p>
+      <w:pPr>
+        <w:pStyle w:val="Definition"/>
+      </w:pPr>
+      <w:hyperlink r:id="rId48">
+        <w:r>
+          <w:rPr>
+            <w:rStyle w:val="Hyperlink"/>
+          </w:rPr>
+          <w:t xml:space="preserve">https://en.wikipedia.org/wiki/Hunspell</w:t>
+        </w:r>
+      </w:hyperlink>
+    </w:p>
+    <w:p>
+      <w:pPr>
+        <w:pStyle w:val="Definition"/>
+      </w:pPr>
+      <w:hyperlink r:id="rId52">
+        <w:r>
+          <w:rPr>
+            <w:rStyle w:val="Hyperlink"/>
+          </w:rPr>
+          <w:t xml:space="preserve">https://www.lua.org/about.html</w:t>
+        </w:r>
+      </w:hyperlink>
+    </w:p>
+    <w:p>
+      <w:pPr>
+        <w:pStyle w:val="Definition"/>
+      </w:pPr>
+      <w:hyperlink r:id="rId53">
+        <w:r>
+          <w:rPr>
+            <w:rStyle w:val="Hyperlink"/>
+          </w:rPr>
+          <w:t xml:space="preserve">http://aspell.net/man-html/Format-of-the-Personal-and-Replacement-Dictionaries.html</w:t>
+        </w:r>
+      </w:hyperlink>
+    </w:p>
+    <w:p>
+      <w:pPr>
+        <w:pStyle w:val="DefinitionTerm"/>
+      </w:pPr>
+      <w:hyperlink w:anchor="chapter-3">
+        <w:r>
+          <w:rPr>
+            <w:rStyle w:val="Hyperlink"/>
+          </w:rPr>
+          <w:t xml:space="preserve">Installing the project files</w:t>
+        </w:r>
+      </w:hyperlink>
+      <w:r>
+        <w:t xml:space="preserve">:</w:t>
+      </w:r>
+    </w:p>
+    <w:p>
+      <w:pPr>
+        <w:pStyle w:val="Definition"/>
+      </w:pPr>
+      <w:hyperlink r:id="rId56">
+        <w:r>
+          <w:rPr>
+            <w:rStyle w:val="Hyperlink"/>
+          </w:rPr>
+          <w:t xml:space="preserve">https://github.com/deatrich/console-syntax</w:t>
+        </w:r>
+      </w:hyperlink>
+    </w:p>
+    <w:p>
+      <w:pPr>
+        <w:pStyle w:val="Definition"/>
+      </w:pPr>
+      <w:hyperlink r:id="rId64">
+        <w:r>
+          <w:rPr>
+            <w:rStyle w:val="Hyperlink"/>
+          </w:rPr>
+          <w:t xml:space="preserve">https://en.wikipedia.org/wiki/Make_(software)</w:t>
+        </w:r>
+      </w:hyperlink>
+    </w:p>
+    <w:p>
+      <w:pPr>
+        <w:pStyle w:val="Definition"/>
+      </w:pPr>
+      <w:hyperlink r:id="rId77">
+        <w:r>
+          <w:rPr>
+            <w:rStyle w:val="Hyperlink"/>
+          </w:rPr>
+          <w:t xml:space="preserve">https://github.com/vincentdoerig/latex-css</w:t>
+        </w:r>
+      </w:hyperlink>
+    </w:p>
+    <w:p>
+      <w:pPr>
+        <w:pStyle w:val="Definition"/>
+      </w:pPr>
+      <w:hyperlink r:id="rId79">
+        <w:r>
+          <w:rPr>
+            <w:rStyle w:val="Hyperlink"/>
+          </w:rPr>
+          <w:t xml:space="preserve">https://www.garrickadenbuie.com/blog/pandoc-syntax-highlighting-examples/</w:t>
+        </w:r>
+      </w:hyperlink>
+    </w:p>
+    <w:p>
+      <w:pPr>
+        <w:pStyle w:val="Definition"/>
+      </w:pPr>
+      <w:hyperlink r:id="rId81">
+        <w:r>
+          <w:rPr>
+            <w:rStyle w:val="Hyperlink"/>
+          </w:rPr>
+          <w:t xml:space="preserve">https://kate-editor.org/</w:t>
+        </w:r>
+      </w:hyperlink>
+    </w:p>
+    <w:p>
+      <w:pPr>
+        <w:pStyle w:val="Definition"/>
+      </w:pPr>
+      <w:hyperlink r:id="rId82">
+        <w:r>
+          <w:rPr>
+            <w:rStyle w:val="Hyperlink"/>
+          </w:rPr>
+          <w:t xml:space="preserve">https://deatrich.github.io/console-syntax/index.html#kate</w:t>
+        </w:r>
+      </w:hyperlink>
+    </w:p>
+    <w:p>
+      <w:pPr>
+        <w:pStyle w:val="Definition"/>
+      </w:pPr>
+      <w:hyperlink r:id="rId85">
+        <w:r>
+          <w:rPr>
+            <w:rStyle w:val="Hyperlink"/>
+          </w:rPr>
+          <w:t xml:space="preserve">https://en.wikipedia.org/wiki/Vim_(text_editor)</w:t>
+        </w:r>
+      </w:hyperlink>
+    </w:p>
+    <w:p>
+      <w:pPr>
+        <w:pStyle w:val="Definition"/>
+      </w:pPr>
+      <w:hyperlink r:id="rId86">
+        <w:r>
+          <w:rPr>
+            <w:rStyle w:val="Hyperlink"/>
+          </w:rPr>
+          <w:t xml:space="preserve">https://deatrich.github.io/console-syntax/index.html#vim</w:t>
+        </w:r>
+      </w:hyperlink>
+    </w:p>
+    <w:p>
+      <w:pPr>
+        <w:pStyle w:val="DefinitionTerm"/>
+      </w:pPr>
+      <w:hyperlink w:anchor="chapter-4">
+        <w:r>
+          <w:rPr>
+            <w:rStyle w:val="Hyperlink"/>
+          </w:rPr>
+          <w:t xml:space="preserve">Examples of Pandoc’s Markdown usage</w:t>
+        </w:r>
+      </w:hyperlink>
+      <w:r>
+        <w:t xml:space="preserve">:</w:t>
+      </w:r>
+    </w:p>
+    <w:p>
+      <w:pPr>
+        <w:pStyle w:val="Definition"/>
+      </w:pPr>
+      <w:hyperlink r:id="rId88">
+        <w:r>
+          <w:rPr>
+            <w:rStyle w:val="Hyperlink"/>
+          </w:rPr>
+          <w:t xml:space="preserve">https://pandoc.org/MANUAL.html#pandocs-markdown</w:t>
+        </w:r>
+      </w:hyperlink>
+    </w:p>
+    <w:p>
+      <w:pPr>
+        <w:pStyle w:val="Definition"/>
+      </w:pPr>
+      <w:hyperlink r:id="rId89">
+        <w:r>
+          <w:rPr>
+            <w:rStyle w:val="Hyperlink"/>
+          </w:rPr>
+          <w:t xml:space="preserve">https://uoftcoders.github.io/studyGroup/lessons/misc/pandoc-intro/lesson/</w:t>
+        </w:r>
+      </w:hyperlink>
+    </w:p>
+    <w:p>
+      <w:pPr>
+        <w:pStyle w:val="Definition"/>
+      </w:pPr>
+      <w:hyperlink r:id="rId90">
+        <w:r>
+          <w:rPr>
+            <w:rStyle w:val="Hyperlink"/>
+          </w:rPr>
+          <w:t xml:space="preserve">https://www.flutterbys.com.au/stats/tut/tut17.3.html</w:t>
+        </w:r>
+      </w:hyperlink>
+    </w:p>
+    <w:p>
+      <w:pPr>
+        <w:pStyle w:val="Definition"/>
+      </w:pPr>
+      <w:hyperlink r:id="rId91">
+        <w:r>
+          <w:rPr>
+            <w:rStyle w:val="Hyperlink"/>
+          </w:rPr>
+          <w:t xml:space="preserve">https://www.markdownguide.org/cheat-sheet/</w:t>
+        </w:r>
+      </w:hyperlink>
+    </w:p>
+    <w:p>
+      <w:pPr>
+        <w:pStyle w:val="Definition"/>
+      </w:pPr>
+      <w:hyperlink r:id="rId92">
+        <w:r>
+          <w:rPr>
+            <w:rStyle w:val="Hyperlink"/>
+          </w:rPr>
+          <w:t xml:space="preserve">https://users.ssc.wisc.edu/~hemken/Stataworkshops/stmd/Markdown/markdownelements1.html</w:t>
+        </w:r>
+      </w:hyperlink>
+    </w:p>
+    <w:p>
+      <w:pPr>
+        <w:pStyle w:val="Definition"/>
+      </w:pPr>
+      <w:hyperlink r:id="rId93">
+        <w:r>
+          <w:rPr>
+            <w:rStyle w:val="Hyperlink"/>
+          </w:rPr>
+          <w:t xml:space="preserve">https://garrettgman.github.io/rmarkdown/authoring_pandoc_markdown.html</w:t>
+        </w:r>
+      </w:hyperlink>
+    </w:p>
+    <w:p>
+      <w:pPr>
+        <w:pStyle w:val="Definition"/>
+      </w:pPr>
+      <w:hyperlink r:id="rId94">
+        <w:r>
+          <w:rPr>
+            <w:rStyle w:val="Hyperlink"/>
+          </w:rPr>
+          <w:t xml:space="preserve">https://cran.r-project.org/web/packages/gluedown/vignettes/literal-programming.html</w:t>
+        </w:r>
+      </w:hyperlink>
+    </w:p>
+    <w:p>
+      <w:pPr>
+        <w:pStyle w:val="Definition"/>
+      </w:pPr>
+      <w:hyperlink r:id="rId88">
+        <w:r>
+          <w:rPr>
+            <w:rStyle w:val="Hyperlink"/>
+          </w:rPr>
+          <w:t xml:space="preserve">https://pandoc.org/MANUAL.html#pandocs-markdown</w:t>
+        </w:r>
+      </w:hyperlink>
     </w:p>
     <w:sectPr/>
   </w:body>

</xml_diff>